<commit_message>
UI Update the second theme--Light Theme ConfigurationWindow
</commit_message>
<xml_diff>
--- a/Docs/软件开发文档.docx
+++ b/Docs/软件开发文档.docx
@@ -532,7 +532,7 @@
         <w:pStyle w:val="21"/>
         <w:numPr>
           <w:ilvl w:val="0"/>
-          <w:numId w:val="41"/>
+          <w:numId w:val="32"/>
         </w:numPr>
         <w:spacing w:before="120" w:after="120"/>
         <w:rPr>
@@ -945,7 +945,7 @@
         <w:pStyle w:val="21"/>
         <w:numPr>
           <w:ilvl w:val="0"/>
-          <w:numId w:val="20"/>
+          <w:numId w:val="17"/>
         </w:numPr>
         <w:spacing w:before="120" w:after="120"/>
         <w:rPr>
@@ -1250,7 +1250,7 @@
         <w:pStyle w:val="21"/>
         <w:numPr>
           <w:ilvl w:val="0"/>
-          <w:numId w:val="21"/>
+          <w:numId w:val="18"/>
         </w:numPr>
         <w:spacing w:before="120" w:after="120"/>
       </w:pPr>
@@ -1297,7 +1297,7 @@
         <w:pStyle w:val="31"/>
         <w:numPr>
           <w:ilvl w:val="0"/>
-          <w:numId w:val="40"/>
+          <w:numId w:val="31"/>
         </w:numPr>
         <w:spacing w:before="96" w:after="96"/>
       </w:pPr>
@@ -5591,7 +5591,7 @@
         <w:pStyle w:val="21"/>
         <w:numPr>
           <w:ilvl w:val="0"/>
-          <w:numId w:val="26"/>
+          <w:numId w:val="22"/>
         </w:numPr>
         <w:spacing w:before="120" w:after="120"/>
         <w:rPr>
@@ -7634,7 +7634,7 @@
         <w:pStyle w:val="21"/>
         <w:numPr>
           <w:ilvl w:val="0"/>
-          <w:numId w:val="22"/>
+          <w:numId w:val="19"/>
         </w:numPr>
         <w:spacing w:before="120" w:after="120"/>
         <w:rPr>
@@ -7654,7 +7654,7 @@
         <w:pStyle w:val="31"/>
         <w:numPr>
           <w:ilvl w:val="0"/>
-          <w:numId w:val="24"/>
+          <w:numId w:val="41"/>
         </w:numPr>
         <w:spacing w:before="96" w:after="96"/>
       </w:pPr>
@@ -8208,7 +8208,7 @@
         <w:pStyle w:val="21"/>
         <w:numPr>
           <w:ilvl w:val="0"/>
-          <w:numId w:val="25"/>
+          <w:numId w:val="21"/>
         </w:numPr>
         <w:spacing w:before="120" w:after="120"/>
         <w:rPr>
@@ -9162,7 +9162,7 @@
         <w:pStyle w:val="21"/>
         <w:numPr>
           <w:ilvl w:val="0"/>
-          <w:numId w:val="30"/>
+          <w:numId w:val="26"/>
         </w:numPr>
         <w:spacing w:before="120" w:after="120"/>
       </w:pPr>
@@ -9513,7 +9513,7 @@
         <w:pStyle w:val="31"/>
         <w:numPr>
           <w:ilvl w:val="0"/>
-          <w:numId w:val="5"/>
+          <w:numId w:val="3"/>
         </w:numPr>
         <w:spacing w:before="96" w:after="96"/>
       </w:pPr>
@@ -9543,9 +9543,9 @@
         </w:rPr>
         <w:lastRenderedPageBreak/>
         <w:drawing>
-          <wp:inline distT="0" distB="0" distL="0" distR="0" wp14:anchorId="0E8581DA" wp14:editId="32D34410">
-            <wp:extent cx="3907766" cy="3027872"/>
-            <wp:effectExtent l="0" t="0" r="0" b="0"/>
+          <wp:inline distT="0" distB="0" distL="0" distR="0" wp14:anchorId="0E8581DA" wp14:editId="411F159E">
+            <wp:extent cx="3045350" cy="2329732"/>
+            <wp:effectExtent l="0" t="0" r="3175" b="0"/>
             <wp:docPr id="3" name="Picture" descr="&quot;MainWindow原型设计图&quot;"/>
             <wp:cNvGraphicFramePr/>
             <a:graphic xmlns:a="http://schemas.openxmlformats.org/drawingml/2006/main">
@@ -9566,7 +9566,7 @@
                   <pic:spPr bwMode="auto">
                     <a:xfrm>
                       <a:off x="0" y="0"/>
-                      <a:ext cx="3915986" cy="3034241"/>
+                      <a:ext cx="3056492" cy="2338256"/>
                     </a:xfrm>
                     <a:prstGeom prst="rect">
                       <a:avLst/>
@@ -9689,7 +9689,7 @@
         <w:pStyle w:val="31"/>
         <w:numPr>
           <w:ilvl w:val="0"/>
-          <w:numId w:val="6"/>
+          <w:numId w:val="4"/>
         </w:numPr>
         <w:spacing w:before="96" w:after="96"/>
       </w:pPr>
@@ -9840,7 +9840,7 @@
         <w:pStyle w:val="21"/>
         <w:numPr>
           <w:ilvl w:val="0"/>
-          <w:numId w:val="33"/>
+          <w:numId w:val="27"/>
         </w:numPr>
         <w:spacing w:before="120" w:after="120"/>
         <w:rPr>
@@ -12051,7 +12051,7 @@
         <w:pStyle w:val="21"/>
         <w:numPr>
           <w:ilvl w:val="0"/>
-          <w:numId w:val="27"/>
+          <w:numId w:val="23"/>
         </w:numPr>
         <w:spacing w:before="120" w:after="120"/>
         <w:rPr>
@@ -12515,7 +12515,7 @@
         <w:pStyle w:val="21"/>
         <w:numPr>
           <w:ilvl w:val="0"/>
-          <w:numId w:val="34"/>
+          <w:numId w:val="28"/>
         </w:numPr>
         <w:spacing w:before="120" w:after="120"/>
         <w:rPr>
@@ -13020,7 +13020,7 @@
         <w:pStyle w:val="21"/>
         <w:numPr>
           <w:ilvl w:val="0"/>
-          <w:numId w:val="28"/>
+          <w:numId w:val="24"/>
         </w:numPr>
         <w:spacing w:before="120" w:after="120"/>
         <w:rPr>
@@ -13146,9 +13146,9 @@
           <w:noProof/>
         </w:rPr>
         <w:drawing>
-          <wp:inline distT="0" distB="0" distL="0" distR="0" wp14:anchorId="7F354C08" wp14:editId="1A46DFAD">
-            <wp:extent cx="2816130" cy="2076450"/>
-            <wp:effectExtent l="0" t="0" r="0" b="0"/>
+          <wp:inline distT="0" distB="0" distL="0" distR="0" wp14:anchorId="7F354C08" wp14:editId="36FC083B">
+            <wp:extent cx="2620450" cy="1932167"/>
+            <wp:effectExtent l="0" t="0" r="8890" b="0"/>
             <wp:docPr id="13" name="图片 13"/>
             <wp:cNvGraphicFramePr>
               <a:graphicFrameLocks xmlns:a="http://schemas.openxmlformats.org/drawingml/2006/main" noChangeAspect="1"/>
@@ -13178,7 +13178,7 @@
                   <pic:spPr bwMode="auto">
                     <a:xfrm>
                       <a:off x="0" y="0"/>
-                      <a:ext cx="2821898" cy="2080703"/>
+                      <a:ext cx="2638787" cy="1945687"/>
                     </a:xfrm>
                     <a:prstGeom prst="rect">
                       <a:avLst/>
@@ -13321,41 +13321,41 @@
           <w:rFonts w:hint="eastAsia"/>
           <w:lang w:eastAsia="zh-CN"/>
         </w:rPr>
+        <w:t>继承：</w:t>
+      </w:r>
+      <w:r>
+        <w:rPr>
+          <w:lang w:eastAsia="zh-CN"/>
+        </w:rPr>
+        <w:t>I</w:t>
+      </w:r>
+      <w:r>
+        <w:rPr>
+          <w:lang w:eastAsia="zh-CN"/>
+        </w:rPr>
+        <w:t>s</w:t>
+      </w:r>
+      <w:r>
+        <w:rPr>
+          <w:lang w:eastAsia="zh-CN"/>
+        </w:rPr>
+        <w:t>olarIlluminanceConfigAble</w:t>
+      </w:r>
+    </w:p>
+    <w:p>
+      <w:pPr>
+        <w:pStyle w:val="a1"/>
+        <w:ind w:firstLine="480"/>
+        <w:rPr>
+          <w:lang w:eastAsia="zh-CN"/>
+        </w:rPr>
+      </w:pPr>
+      <w:r>
+        <w:rPr>
+          <w:rFonts w:hint="eastAsia"/>
+          <w:lang w:eastAsia="zh-CN"/>
+        </w:rPr>
         <w:lastRenderedPageBreak/>
-        <w:t>继承：</w:t>
-      </w:r>
-      <w:r>
-        <w:rPr>
-          <w:lang w:eastAsia="zh-CN"/>
-        </w:rPr>
-        <w:t>I</w:t>
-      </w:r>
-      <w:r>
-        <w:rPr>
-          <w:lang w:eastAsia="zh-CN"/>
-        </w:rPr>
-        <w:t>s</w:t>
-      </w:r>
-      <w:r>
-        <w:rPr>
-          <w:lang w:eastAsia="zh-CN"/>
-        </w:rPr>
-        <w:t>olarIlluminanceConfigAble</w:t>
-      </w:r>
-    </w:p>
-    <w:p>
-      <w:pPr>
-        <w:pStyle w:val="a1"/>
-        <w:ind w:firstLine="480"/>
-        <w:rPr>
-          <w:lang w:eastAsia="zh-CN"/>
-        </w:rPr>
-      </w:pPr>
-      <w:r>
-        <w:rPr>
-          <w:rFonts w:hint="eastAsia"/>
-          <w:lang w:eastAsia="zh-CN"/>
-        </w:rPr>
         <w:t>配置面板</w:t>
       </w:r>
     </w:p>
@@ -13550,7 +13550,7 @@
         <w:pStyle w:val="21"/>
         <w:numPr>
           <w:ilvl w:val="0"/>
-          <w:numId w:val="29"/>
+          <w:numId w:val="25"/>
         </w:numPr>
         <w:spacing w:before="120" w:after="120"/>
         <w:rPr>
@@ -13750,7 +13750,6 @@
           <w:rFonts w:hint="eastAsia"/>
           <w:lang w:eastAsia="zh-CN"/>
         </w:rPr>
-        <w:lastRenderedPageBreak/>
         <w:t>温度、降水与结果对应表</w:t>
       </w:r>
       <w:r>
@@ -13793,6 +13792,7 @@
                 <w:rFonts w:hint="eastAsia"/>
                 <w:lang w:eastAsia="zh-CN"/>
               </w:rPr>
+              <w:lastRenderedPageBreak/>
               <w:t>温度指数</w:t>
             </w:r>
           </w:p>
@@ -15219,7 +15219,7 @@
         <w:pStyle w:val="21"/>
         <w:numPr>
           <w:ilvl w:val="0"/>
-          <w:numId w:val="35"/>
+          <w:numId w:val="29"/>
         </w:numPr>
         <w:spacing w:before="120" w:after="120"/>
         <w:rPr>
@@ -15290,21 +15290,21 @@
           <w:rFonts w:hint="eastAsia"/>
           <w:lang w:eastAsia="zh-CN"/>
         </w:rPr>
+        <w:t>算法基本原理</w:t>
+      </w:r>
+    </w:p>
+    <w:p>
+      <w:pPr>
+        <w:ind w:firstLine="480"/>
+        <w:rPr>
+          <w:lang w:eastAsia="zh-CN"/>
+        </w:rPr>
+      </w:pPr>
+      <w:r>
+        <w:rPr>
+          <w:noProof/>
+        </w:rPr>
         <w:lastRenderedPageBreak/>
-        <w:t>算法基本原理</w:t>
-      </w:r>
-    </w:p>
-    <w:p>
-      <w:pPr>
-        <w:ind w:firstLine="480"/>
-        <w:rPr>
-          <w:lang w:eastAsia="zh-CN"/>
-        </w:rPr>
-      </w:pPr>
-      <w:r>
-        <w:rPr>
-          <w:noProof/>
-        </w:rPr>
         <w:drawing>
           <wp:inline distT="0" distB="0" distL="0" distR="0" wp14:anchorId="03E78048" wp14:editId="516A3EB6">
             <wp:extent cx="2570753" cy="2648309"/>
@@ -15836,18 +15836,10 @@
         <w:t>MapCreaterFactory</w:t>
       </w:r>
     </w:p>
-    <w:p>
-      <w:pPr>
-        <w:ind w:firstLine="480"/>
-        <w:rPr>
-          <w:lang w:eastAsia="zh-CN"/>
-        </w:rPr>
-      </w:pPr>
-    </w:p>
     <w:bookmarkEnd w:id="35"/>
     <w:p>
       <w:pPr>
-        <w:ind w:left="960" w:firstLineChars="0" w:firstLine="0"/>
+        <w:ind w:firstLineChars="0"/>
       </w:pPr>
     </w:p>
     <w:p>
@@ -15876,7 +15868,7 @@
         <w:pStyle w:val="21"/>
         <w:numPr>
           <w:ilvl w:val="0"/>
-          <w:numId w:val="36"/>
+          <w:numId w:val="30"/>
         </w:numPr>
         <w:spacing w:before="120" w:after="120"/>
         <w:rPr>
@@ -15979,19 +15971,19 @@
         <w:ind w:firstLine="480"/>
       </w:pPr>
       <w:r>
+        <w:t>BackendNode</w:t>
+      </w:r>
+    </w:p>
+    <w:p>
+      <w:pPr>
+        <w:ind w:firstLine="480"/>
+      </w:pPr>
+      <w:r>
+        <w:rPr>
+          <w:rFonts w:hint="eastAsia"/>
+          <w:lang w:eastAsia="zh-CN"/>
+        </w:rPr>
         <w:lastRenderedPageBreak/>
-        <w:t>BackendNode</w:t>
-      </w:r>
-    </w:p>
-    <w:p>
-      <w:pPr>
-        <w:ind w:firstLine="480"/>
-      </w:pPr>
-      <w:r>
-        <w:rPr>
-          <w:rFonts w:hint="eastAsia"/>
-          <w:lang w:eastAsia="zh-CN"/>
-        </w:rPr>
         <w:t>BackendFactory的逻辑节点的相关定义</w:t>
       </w:r>
       <w:r>
@@ -16205,7 +16197,7 @@
         <w:pStyle w:val="31"/>
         <w:numPr>
           <w:ilvl w:val="0"/>
-          <w:numId w:val="7"/>
+          <w:numId w:val="5"/>
         </w:numPr>
         <w:spacing w:before="96" w:after="96"/>
         <w:rPr>
@@ -18043,7 +18035,7 @@
         <w:pStyle w:val="31"/>
         <w:numPr>
           <w:ilvl w:val="0"/>
-          <w:numId w:val="45"/>
+          <w:numId w:val="35"/>
         </w:numPr>
         <w:spacing w:before="96" w:after="96"/>
         <w:rPr>
@@ -18863,7 +18855,7 @@
         <w:pStyle w:val="31"/>
         <w:numPr>
           <w:ilvl w:val="0"/>
-          <w:numId w:val="44"/>
+          <w:numId w:val="34"/>
         </w:numPr>
         <w:spacing w:before="96" w:after="96"/>
         <w:rPr>
@@ -19775,7 +19767,7 @@
         <w:pStyle w:val="31"/>
         <w:numPr>
           <w:ilvl w:val="0"/>
-          <w:numId w:val="43"/>
+          <w:numId w:val="33"/>
         </w:numPr>
         <w:spacing w:before="96" w:after="96"/>
         <w:rPr>
@@ -20809,7 +20801,7 @@
         <w:pStyle w:val="21"/>
         <w:numPr>
           <w:ilvl w:val="0"/>
-          <w:numId w:val="46"/>
+          <w:numId w:val="36"/>
         </w:numPr>
         <w:spacing w:before="120" w:after="120"/>
         <w:rPr>
@@ -21334,25 +21326,1408 @@
         </w:rPr>
         <w:t>软件测试内容</w:t>
       </w:r>
-    </w:p>
-    <w:p>
-      <w:pPr>
-        <w:ind w:firstLine="480"/>
-        <w:rPr>
-          <w:lang w:eastAsia="zh-CN"/>
-        </w:rPr>
-      </w:pPr>
-    </w:p>
-    <w:p>
-      <w:pPr>
-        <w:ind w:firstLine="480"/>
-        <w:rPr>
-          <w:rFonts w:hint="eastAsia"/>
+      <w:r>
+        <w:rPr>
+          <w:rFonts w:hint="eastAsia"/>
+          <w:lang w:eastAsia="zh-CN"/>
+        </w:rPr>
+        <w:t>概要</w:t>
+      </w:r>
+    </w:p>
+    <w:p>
+      <w:pPr>
+        <w:pStyle w:val="21"/>
+        <w:numPr>
+          <w:ilvl w:val="0"/>
+          <w:numId w:val="38"/>
+        </w:numPr>
+        <w:spacing w:before="120" w:after="120"/>
+        <w:rPr>
+          <w:lang w:eastAsia="zh-CN"/>
+        </w:rPr>
+      </w:pPr>
+      <w:r>
+        <w:rPr>
+          <w:rFonts w:hint="eastAsia"/>
+          <w:lang w:eastAsia="zh-CN"/>
+        </w:rPr>
+        <w:t>新建工程</w:t>
+      </w:r>
+    </w:p>
+    <w:p>
+      <w:pPr>
+        <w:pStyle w:val="31"/>
+        <w:numPr>
+          <w:ilvl w:val="0"/>
+          <w:numId w:val="37"/>
+        </w:numPr>
+        <w:spacing w:before="96" w:after="96"/>
+        <w:rPr>
+          <w:rFonts w:hint="eastAsia"/>
+          <w:lang w:eastAsia="zh-CN"/>
+        </w:rPr>
+      </w:pPr>
+      <w:r>
+        <w:rPr>
+          <w:rFonts w:hint="eastAsia"/>
+          <w:lang w:eastAsia="zh-CN"/>
+        </w:rPr>
+        <w:t>基础测试</w:t>
+      </w:r>
+    </w:p>
+    <w:p>
+      <w:pPr>
+        <w:pStyle w:val="41"/>
+        <w:spacing w:before="96" w:after="96"/>
+        <w:rPr>
+          <w:lang w:eastAsia="zh-CN"/>
+        </w:rPr>
+      </w:pPr>
+      <w:r>
+        <w:rPr>
+          <w:rFonts w:hint="eastAsia"/>
+          <w:lang w:eastAsia="zh-CN"/>
+        </w:rPr>
+        <w:t>新建工程</w:t>
+      </w:r>
+    </w:p>
+    <w:p>
+      <w:pPr>
+        <w:ind w:firstLine="480"/>
+        <w:rPr>
+          <w:lang w:eastAsia="zh-CN"/>
+        </w:rPr>
+      </w:pPr>
+      <w:r>
+        <w:rPr>
+          <w:rFonts w:hint="eastAsia"/>
+          <w:lang w:eastAsia="zh-CN"/>
+        </w:rPr>
+        <w:t>Work</w:t>
+      </w:r>
+      <w:r>
+        <w:rPr>
+          <w:lang w:eastAsia="zh-CN"/>
+        </w:rPr>
+        <w:t xml:space="preserve"> </w:t>
+      </w:r>
+      <w:r>
+        <w:rPr>
+          <w:rFonts w:hint="eastAsia"/>
+          <w:lang w:eastAsia="zh-CN"/>
+        </w:rPr>
+        <w:t>Name：</w:t>
+      </w:r>
+      <w:r>
+        <w:rPr>
+          <w:lang w:eastAsia="zh-CN"/>
+        </w:rPr>
+        <w:t>RTTest</w:t>
+      </w:r>
+    </w:p>
+    <w:p>
+      <w:pPr>
+        <w:ind w:firstLine="480"/>
+        <w:rPr>
+          <w:lang w:eastAsia="zh-CN"/>
+        </w:rPr>
+      </w:pPr>
+      <w:r>
+        <w:rPr>
+          <w:rFonts w:hint="eastAsia"/>
+          <w:lang w:eastAsia="zh-CN"/>
+        </w:rPr>
+        <w:t>P</w:t>
+      </w:r>
+      <w:r>
+        <w:rPr>
+          <w:lang w:eastAsia="zh-CN"/>
+        </w:rPr>
+        <w:t>roject Name</w:t>
+      </w:r>
+      <w:r>
+        <w:rPr>
+          <w:rFonts w:hint="eastAsia"/>
+          <w:lang w:eastAsia="zh-CN"/>
+        </w:rPr>
+        <w:t>：</w:t>
+      </w:r>
+      <w:r>
+        <w:rPr>
+          <w:lang w:eastAsia="zh-CN"/>
+        </w:rPr>
+        <w:t>New Project</w:t>
+      </w:r>
+    </w:p>
+    <w:p>
+      <w:pPr>
+        <w:pStyle w:val="a1"/>
+        <w:ind w:firstLine="480"/>
+        <w:rPr>
+          <w:rFonts w:hint="eastAsia"/>
+          <w:lang w:eastAsia="zh-CN"/>
+        </w:rPr>
+      </w:pPr>
+      <w:r>
+        <w:rPr>
+          <w:rFonts w:hint="eastAsia"/>
+          <w:lang w:eastAsia="zh-CN"/>
+        </w:rPr>
+        <w:t>确保过程中没有程序崩溃。</w:t>
+      </w:r>
+    </w:p>
+    <w:p>
+      <w:pPr>
+        <w:pStyle w:val="41"/>
+        <w:spacing w:before="96" w:after="96"/>
+        <w:rPr>
+          <w:lang w:eastAsia="zh-CN"/>
+        </w:rPr>
+      </w:pPr>
+      <w:r>
+        <w:rPr>
+          <w:rFonts w:hint="eastAsia"/>
+          <w:lang w:eastAsia="zh-CN"/>
+        </w:rPr>
+        <w:t>新建地形</w:t>
+      </w:r>
+    </w:p>
+    <w:p>
+      <w:pPr>
+        <w:ind w:firstLine="480"/>
+        <w:rPr>
+          <w:lang w:eastAsia="zh-CN"/>
+        </w:rPr>
+      </w:pPr>
+      <w:r>
+        <w:rPr>
+          <w:rFonts w:hint="eastAsia"/>
+          <w:lang w:eastAsia="zh-CN"/>
+        </w:rPr>
+        <w:t>以默认值创建地形</w:t>
+      </w:r>
+      <w:r>
+        <w:rPr>
+          <w:rFonts w:hint="eastAsia"/>
+          <w:lang w:eastAsia="zh-CN"/>
+        </w:rPr>
+        <w:t>。</w:t>
+      </w:r>
+    </w:p>
+    <w:p>
+      <w:pPr>
+        <w:pStyle w:val="a1"/>
+        <w:ind w:firstLine="480"/>
+        <w:rPr>
+          <w:lang w:eastAsia="zh-CN"/>
+        </w:rPr>
+      </w:pPr>
+      <w:r>
+        <w:rPr>
+          <w:rFonts w:hint="eastAsia"/>
+          <w:lang w:eastAsia="zh-CN"/>
+        </w:rPr>
+        <w:t>确保过程中没有程序崩溃。</w:t>
+      </w:r>
+    </w:p>
+    <w:p>
+      <w:pPr>
+        <w:pStyle w:val="a1"/>
+        <w:ind w:firstLine="480"/>
+        <w:rPr>
+          <w:rFonts w:hint="eastAsia"/>
+          <w:lang w:eastAsia="zh-CN"/>
+        </w:rPr>
+      </w:pPr>
+      <w:r>
+        <w:rPr>
+          <w:rFonts w:hint="eastAsia"/>
+          <w:lang w:eastAsia="zh-CN"/>
+        </w:rPr>
+        <w:t>检查生成过程是否正常</w:t>
+      </w:r>
+    </w:p>
+    <w:p>
+      <w:pPr>
+        <w:pStyle w:val="a1"/>
+        <w:ind w:firstLine="480"/>
+        <w:rPr>
+          <w:rFonts w:hint="eastAsia"/>
+          <w:lang w:eastAsia="zh-CN"/>
+        </w:rPr>
+      </w:pPr>
+      <w:r>
+        <w:rPr>
+          <w:rFonts w:hint="eastAsia"/>
+          <w:lang w:eastAsia="zh-CN"/>
+        </w:rPr>
+        <w:t>检查图片资源是否正确生成</w:t>
+      </w:r>
+    </w:p>
+    <w:p>
+      <w:pPr>
+        <w:pStyle w:val="41"/>
+        <w:spacing w:before="96" w:after="96"/>
+        <w:rPr>
+          <w:lang w:eastAsia="zh-CN"/>
+        </w:rPr>
+      </w:pPr>
+      <w:r>
+        <w:rPr>
+          <w:rFonts w:hint="eastAsia"/>
+          <w:lang w:eastAsia="zh-CN"/>
+        </w:rPr>
+        <w:t>保存工程</w:t>
+      </w:r>
+    </w:p>
+    <w:p>
+      <w:pPr>
+        <w:ind w:firstLine="480"/>
+        <w:rPr>
+          <w:lang w:eastAsia="zh-CN"/>
+        </w:rPr>
+      </w:pPr>
+      <w:r>
+        <w:rPr>
+          <w:rFonts w:hint="eastAsia"/>
+          <w:lang w:eastAsia="zh-CN"/>
+        </w:rPr>
+        <w:t>将工程保存到磁盘中</w:t>
+      </w:r>
+      <w:r>
+        <w:rPr>
+          <w:rFonts w:hint="eastAsia"/>
+          <w:lang w:eastAsia="zh-CN"/>
+        </w:rPr>
+        <w:t>。</w:t>
+      </w:r>
+    </w:p>
+    <w:p>
+      <w:pPr>
+        <w:pStyle w:val="a1"/>
+        <w:ind w:firstLine="480"/>
+        <w:rPr>
+          <w:lang w:eastAsia="zh-CN"/>
+        </w:rPr>
+      </w:pPr>
+      <w:r>
+        <w:rPr>
+          <w:rFonts w:hint="eastAsia"/>
+          <w:lang w:eastAsia="zh-CN"/>
+        </w:rPr>
+        <w:t>确保过程无崩溃</w:t>
+      </w:r>
+    </w:p>
+    <w:p>
+      <w:pPr>
+        <w:pStyle w:val="a1"/>
+        <w:ind w:firstLine="480"/>
+        <w:rPr>
+          <w:rFonts w:hint="eastAsia"/>
+          <w:lang w:eastAsia="zh-CN"/>
+        </w:rPr>
+      </w:pPr>
+      <w:r>
+        <w:rPr>
+          <w:rFonts w:hint="eastAsia"/>
+          <w:lang w:eastAsia="zh-CN"/>
+        </w:rPr>
+        <w:t>确保工程文件、图片资源及数据</w:t>
+      </w:r>
+      <w:r>
+        <w:rPr>
+          <w:rFonts w:hint="eastAsia"/>
+          <w:lang w:eastAsia="zh-CN"/>
+        </w:rPr>
+        <w:t>数据资源</w:t>
+      </w:r>
+      <w:r>
+        <w:rPr>
+          <w:rFonts w:hint="eastAsia"/>
+          <w:lang w:eastAsia="zh-CN"/>
+        </w:rPr>
+        <w:t>已存储在磁盘中</w:t>
+      </w:r>
+    </w:p>
+    <w:p>
+      <w:pPr>
+        <w:pStyle w:val="41"/>
+        <w:spacing w:before="96" w:after="96"/>
+        <w:rPr>
+          <w:lang w:eastAsia="zh-CN"/>
+        </w:rPr>
+      </w:pPr>
+      <w:r>
+        <w:rPr>
+          <w:rFonts w:hint="eastAsia"/>
+          <w:lang w:eastAsia="zh-CN"/>
+        </w:rPr>
+        <w:t>打开工程</w:t>
+      </w:r>
+    </w:p>
+    <w:p>
+      <w:pPr>
+        <w:ind w:firstLine="480"/>
+        <w:rPr>
+          <w:lang w:eastAsia="zh-CN"/>
+        </w:rPr>
+      </w:pPr>
+      <w:r>
+        <w:rPr>
+          <w:rFonts w:hint="eastAsia"/>
+          <w:lang w:eastAsia="zh-CN"/>
+        </w:rPr>
+        <w:t>检查</w:t>
+      </w:r>
+      <w:r>
+        <w:rPr>
+          <w:rFonts w:hint="eastAsia"/>
+          <w:lang w:eastAsia="zh-CN"/>
+        </w:rPr>
+        <w:t>工程是否完好。</w:t>
+      </w:r>
+    </w:p>
+    <w:p>
+      <w:pPr>
+        <w:pStyle w:val="a1"/>
+        <w:ind w:firstLine="480"/>
+        <w:rPr>
+          <w:lang w:eastAsia="zh-CN"/>
+        </w:rPr>
+      </w:pPr>
+      <w:r>
+        <w:rPr>
+          <w:rFonts w:hint="eastAsia"/>
+          <w:lang w:eastAsia="zh-CN"/>
+        </w:rPr>
+        <w:t>图片资源是否完整</w:t>
+      </w:r>
+    </w:p>
+    <w:p>
+      <w:pPr>
+        <w:pStyle w:val="a1"/>
+        <w:ind w:firstLine="480"/>
+        <w:rPr>
+          <w:lang w:eastAsia="zh-CN"/>
+        </w:rPr>
+      </w:pPr>
+      <w:r>
+        <w:rPr>
+          <w:rFonts w:hint="eastAsia"/>
+          <w:lang w:eastAsia="zh-CN"/>
+        </w:rPr>
+        <w:t>前端工厂生成器是否正确选择</w:t>
+      </w:r>
+    </w:p>
+    <w:p>
+      <w:pPr>
+        <w:pStyle w:val="a1"/>
+        <w:ind w:firstLine="480"/>
+        <w:rPr>
+          <w:rFonts w:hint="eastAsia"/>
+          <w:lang w:eastAsia="zh-CN"/>
+        </w:rPr>
+      </w:pPr>
+      <w:r>
+        <w:rPr>
+          <w:rFonts w:hint="eastAsia"/>
+          <w:lang w:eastAsia="zh-CN"/>
+        </w:rPr>
+        <w:lastRenderedPageBreak/>
+        <w:t>前端工厂生成配置是否正确</w:t>
+      </w:r>
+    </w:p>
+    <w:p>
+      <w:pPr>
+        <w:pStyle w:val="41"/>
+        <w:spacing w:before="96" w:after="96"/>
+        <w:rPr>
+          <w:rFonts w:hint="eastAsia"/>
+          <w:lang w:eastAsia="zh-CN"/>
+        </w:rPr>
+      </w:pPr>
+      <w:r>
+        <w:rPr>
+          <w:rFonts w:hint="eastAsia"/>
+          <w:lang w:eastAsia="zh-CN"/>
+        </w:rPr>
+        <w:t>配置保存</w:t>
+      </w:r>
+    </w:p>
+    <w:p>
+      <w:pPr>
+        <w:ind w:firstLine="480"/>
+        <w:rPr>
+          <w:lang w:eastAsia="zh-CN"/>
+        </w:rPr>
+      </w:pPr>
+      <w:r>
+        <w:rPr>
+          <w:rFonts w:hint="eastAsia"/>
+          <w:lang w:eastAsia="zh-CN"/>
+        </w:rPr>
+        <w:t>调整生成设置，生成地形，保存工程，打开工程，检查工程是否完好。</w:t>
+      </w:r>
+    </w:p>
+    <w:p>
+      <w:pPr>
+        <w:pStyle w:val="a1"/>
+        <w:ind w:firstLine="480"/>
+        <w:rPr>
+          <w:lang w:eastAsia="zh-CN"/>
+        </w:rPr>
+      </w:pPr>
+      <w:r>
+        <w:rPr>
+          <w:rFonts w:hint="eastAsia"/>
+          <w:lang w:eastAsia="zh-CN"/>
+        </w:rPr>
+        <w:t>确认配置是否正确存储，并正确加载</w:t>
+      </w:r>
+    </w:p>
+    <w:p>
+      <w:pPr>
+        <w:pStyle w:val="41"/>
+        <w:spacing w:before="96" w:after="96"/>
+        <w:rPr>
+          <w:lang w:eastAsia="zh-CN"/>
+        </w:rPr>
+      </w:pPr>
+      <w:r>
+        <w:rPr>
+          <w:rFonts w:hint="eastAsia"/>
+          <w:lang w:eastAsia="zh-CN"/>
+        </w:rPr>
+        <w:t>多工作</w:t>
+      </w:r>
+      <w:r>
+        <w:rPr>
+          <w:rFonts w:hint="eastAsia"/>
+          <w:lang w:eastAsia="zh-CN"/>
+        </w:rPr>
+        <w:t>新建保存</w:t>
+      </w:r>
+      <w:r>
+        <w:rPr>
+          <w:rFonts w:hint="eastAsia"/>
+          <w:lang w:eastAsia="zh-CN"/>
+        </w:rPr>
+        <w:t>测试</w:t>
+      </w:r>
+    </w:p>
+    <w:p>
+      <w:pPr>
+        <w:ind w:firstLine="480"/>
+        <w:rPr>
+          <w:lang w:eastAsia="zh-CN"/>
+        </w:rPr>
+      </w:pPr>
+      <w:r>
+        <w:rPr>
+          <w:rFonts w:hint="eastAsia"/>
+          <w:lang w:eastAsia="zh-CN"/>
+        </w:rPr>
+        <w:t>新建工作</w:t>
+      </w:r>
+    </w:p>
+    <w:p>
+      <w:pPr>
+        <w:ind w:firstLine="480"/>
+        <w:rPr>
+          <w:lang w:eastAsia="zh-CN"/>
+        </w:rPr>
+      </w:pPr>
+      <w:r>
+        <w:rPr>
+          <w:rFonts w:hint="eastAsia"/>
+          <w:lang w:eastAsia="zh-CN"/>
+        </w:rPr>
+        <w:t>Work</w:t>
+      </w:r>
+      <w:r>
+        <w:rPr>
+          <w:lang w:eastAsia="zh-CN"/>
+        </w:rPr>
+        <w:t xml:space="preserve"> </w:t>
+      </w:r>
+      <w:r>
+        <w:rPr>
+          <w:rFonts w:hint="eastAsia"/>
+          <w:lang w:eastAsia="zh-CN"/>
+        </w:rPr>
+        <w:t>Name为</w:t>
+      </w:r>
+      <w:r>
+        <w:rPr>
+          <w:lang w:eastAsia="zh-CN"/>
+        </w:rPr>
+        <w:t>RTTest2</w:t>
+      </w:r>
+    </w:p>
+    <w:p>
+      <w:pPr>
+        <w:ind w:firstLine="480"/>
+        <w:rPr>
+          <w:rFonts w:hint="eastAsia"/>
+          <w:lang w:eastAsia="zh-CN"/>
+        </w:rPr>
+      </w:pPr>
+      <w:r>
+        <w:rPr>
+          <w:rFonts w:hint="eastAsia"/>
+          <w:lang w:eastAsia="zh-CN"/>
+        </w:rPr>
+        <w:t>修改</w:t>
+      </w:r>
+      <w:r>
+        <w:rPr>
+          <w:lang w:eastAsia="zh-CN"/>
+        </w:rPr>
+        <w:t>RTTest2</w:t>
+      </w:r>
+      <w:r>
+        <w:rPr>
+          <w:rFonts w:hint="eastAsia"/>
+          <w:lang w:eastAsia="zh-CN"/>
+        </w:rPr>
+        <w:t>的生成配置，保存工程。</w:t>
+      </w:r>
+    </w:p>
+    <w:p>
+      <w:pPr>
+        <w:pStyle w:val="a1"/>
+        <w:ind w:firstLine="480"/>
+        <w:rPr>
+          <w:lang w:eastAsia="zh-CN"/>
+        </w:rPr>
+      </w:pPr>
+      <w:r>
+        <w:rPr>
+          <w:rFonts w:hint="eastAsia"/>
+          <w:lang w:eastAsia="zh-CN"/>
+        </w:rPr>
+        <w:t>确保新建界面的Project</w:t>
+      </w:r>
+      <w:r>
+        <w:rPr>
+          <w:lang w:eastAsia="zh-CN"/>
+        </w:rPr>
+        <w:t xml:space="preserve"> </w:t>
+      </w:r>
+      <w:r>
+        <w:rPr>
+          <w:rFonts w:hint="eastAsia"/>
+          <w:lang w:eastAsia="zh-CN"/>
+        </w:rPr>
+        <w:t>Path和Project</w:t>
+      </w:r>
+      <w:r>
+        <w:rPr>
+          <w:lang w:eastAsia="zh-CN"/>
+        </w:rPr>
+        <w:t xml:space="preserve"> </w:t>
+      </w:r>
+      <w:r>
+        <w:rPr>
+          <w:rFonts w:hint="eastAsia"/>
+          <w:lang w:eastAsia="zh-CN"/>
+        </w:rPr>
+        <w:t>Name正确加载，并不可更改。</w:t>
+      </w:r>
+    </w:p>
+    <w:p>
+      <w:pPr>
+        <w:pStyle w:val="a1"/>
+        <w:ind w:firstLine="480"/>
+        <w:rPr>
+          <w:lang w:eastAsia="zh-CN"/>
+        </w:rPr>
+      </w:pPr>
+      <w:r>
+        <w:rPr>
+          <w:rFonts w:hint="eastAsia"/>
+          <w:lang w:eastAsia="zh-CN"/>
+        </w:rPr>
+        <w:t>确保过程没有异常出现</w:t>
+      </w:r>
+    </w:p>
+    <w:p>
+      <w:pPr>
+        <w:pStyle w:val="41"/>
+        <w:spacing w:before="96" w:after="96"/>
+        <w:rPr>
+          <w:rFonts w:hint="eastAsia"/>
+          <w:lang w:eastAsia="zh-CN"/>
+        </w:rPr>
+      </w:pPr>
+      <w:r>
+        <w:rPr>
+          <w:lang w:eastAsia="zh-CN"/>
+        </w:rPr>
+        <w:t>多工作</w:t>
+      </w:r>
+      <w:r>
+        <w:rPr>
+          <w:rFonts w:hint="eastAsia"/>
+          <w:lang w:eastAsia="zh-CN"/>
+        </w:rPr>
+        <w:t>打开</w:t>
+      </w:r>
+      <w:r>
+        <w:rPr>
+          <w:lang w:eastAsia="zh-CN"/>
+        </w:rPr>
+        <w:t>测试</w:t>
+      </w:r>
+    </w:p>
+    <w:p>
+      <w:pPr>
+        <w:ind w:firstLine="480"/>
+        <w:rPr>
+          <w:lang w:eastAsia="zh-CN"/>
+        </w:rPr>
+      </w:pPr>
+      <w:r>
+        <w:rPr>
+          <w:rFonts w:hint="eastAsia"/>
+          <w:lang w:eastAsia="zh-CN"/>
+        </w:rPr>
+        <w:t>打开工程</w:t>
+      </w:r>
+    </w:p>
+    <w:p>
+      <w:pPr>
+        <w:pStyle w:val="a1"/>
+        <w:ind w:firstLine="480"/>
+        <w:rPr>
+          <w:lang w:eastAsia="zh-CN"/>
+        </w:rPr>
+      </w:pPr>
+      <w:r>
+        <w:rPr>
+          <w:rFonts w:hint="eastAsia"/>
+          <w:lang w:eastAsia="zh-CN"/>
+        </w:rPr>
+        <w:t>确保过程中没有崩溃</w:t>
+      </w:r>
+    </w:p>
+    <w:p>
+      <w:pPr>
+        <w:pStyle w:val="a1"/>
+        <w:ind w:firstLine="480"/>
+        <w:rPr>
+          <w:lang w:eastAsia="zh-CN"/>
+        </w:rPr>
+      </w:pPr>
+      <w:r>
+        <w:rPr>
+          <w:rFonts w:hint="eastAsia"/>
+          <w:lang w:eastAsia="zh-CN"/>
+        </w:rPr>
+        <w:t>确认工作名正确</w:t>
+      </w:r>
+    </w:p>
+    <w:p>
+      <w:pPr>
+        <w:pStyle w:val="a1"/>
+        <w:ind w:firstLine="480"/>
+        <w:rPr>
+          <w:rFonts w:hint="eastAsia"/>
+          <w:lang w:eastAsia="zh-CN"/>
+        </w:rPr>
+      </w:pPr>
+      <w:r>
+        <w:rPr>
+          <w:rFonts w:hint="eastAsia"/>
+          <w:lang w:eastAsia="zh-CN"/>
+        </w:rPr>
+        <w:t>确认配置正确</w:t>
+      </w:r>
+    </w:p>
+    <w:p>
+      <w:pPr>
+        <w:ind w:firstLine="480"/>
+        <w:rPr>
+          <w:rFonts w:hint="eastAsia"/>
+          <w:lang w:eastAsia="zh-CN"/>
+        </w:rPr>
+      </w:pPr>
+    </w:p>
+    <w:p>
+      <w:pPr>
+        <w:pStyle w:val="31"/>
+        <w:spacing w:before="96" w:after="96"/>
+        <w:rPr>
+          <w:lang w:eastAsia="zh-CN"/>
+        </w:rPr>
+      </w:pPr>
+      <w:r>
+        <w:rPr>
+          <w:rFonts w:hint="eastAsia"/>
+          <w:lang w:eastAsia="zh-CN"/>
+        </w:rPr>
+        <w:t>后端</w:t>
+      </w:r>
+      <w:r>
+        <w:rPr>
+          <w:rFonts w:hint="eastAsia"/>
+          <w:lang w:eastAsia="zh-CN"/>
+        </w:rPr>
+        <w:t>工厂</w:t>
+      </w:r>
+      <w:r>
+        <w:rPr>
+          <w:rFonts w:hint="eastAsia"/>
+          <w:lang w:eastAsia="zh-CN"/>
+        </w:rPr>
+        <w:t>测试</w:t>
+      </w:r>
+    </w:p>
+    <w:p>
+      <w:pPr>
+        <w:ind w:firstLine="480"/>
+        <w:rPr>
+          <w:lang w:eastAsia="zh-CN"/>
+        </w:rPr>
+      </w:pPr>
+      <w:r>
+        <w:rPr>
+          <w:rFonts w:hint="eastAsia"/>
+          <w:lang w:eastAsia="zh-CN"/>
+        </w:rPr>
+        <w:t>打开工程</w:t>
+      </w:r>
+      <w:r>
+        <w:rPr>
+          <w:lang w:eastAsia="zh-CN"/>
+        </w:rPr>
+        <w:t>New Project</w:t>
+      </w:r>
+    </w:p>
+    <w:p>
+      <w:pPr>
+        <w:pStyle w:val="41"/>
+        <w:spacing w:before="96" w:after="96"/>
+        <w:rPr>
+          <w:lang w:eastAsia="zh-CN"/>
+        </w:rPr>
+      </w:pPr>
+      <w:r>
+        <w:rPr>
+          <w:rFonts w:hint="eastAsia"/>
+          <w:lang w:eastAsia="zh-CN"/>
+        </w:rPr>
+        <w:t>AMNode测试</w:t>
+      </w:r>
+    </w:p>
+    <w:p>
+      <w:pPr>
+        <w:ind w:firstLine="480"/>
+        <w:rPr>
+          <w:lang w:eastAsia="zh-CN"/>
+        </w:rPr>
+      </w:pPr>
+      <w:r>
+        <w:rPr>
+          <w:rFonts w:hint="eastAsia"/>
+          <w:lang w:eastAsia="zh-CN"/>
+        </w:rPr>
+        <w:t>选择相应节点，选择默认运算器，</w:t>
+      </w:r>
+      <w:r>
+        <w:rPr>
+          <w:rFonts w:hint="eastAsia"/>
+          <w:lang w:eastAsia="zh-CN"/>
+        </w:rPr>
+        <w:t>以默认配置生成数据。</w:t>
+      </w:r>
+    </w:p>
+    <w:p>
+      <w:pPr>
+        <w:pStyle w:val="a1"/>
+        <w:ind w:firstLine="480"/>
+        <w:rPr>
+          <w:rFonts w:hint="eastAsia"/>
+          <w:lang w:eastAsia="zh-CN"/>
+        </w:rPr>
+      </w:pPr>
+      <w:r>
+        <w:rPr>
+          <w:rFonts w:hint="eastAsia"/>
+          <w:lang w:eastAsia="zh-CN"/>
+        </w:rPr>
+        <w:t>确保过程中没有产生崩溃</w:t>
+      </w:r>
+    </w:p>
+    <w:p>
+      <w:pPr>
+        <w:pStyle w:val="a1"/>
+        <w:ind w:firstLine="480"/>
+        <w:rPr>
+          <w:lang w:eastAsia="zh-CN"/>
+        </w:rPr>
+      </w:pPr>
+      <w:r>
+        <w:rPr>
+          <w:rFonts w:hint="eastAsia"/>
+          <w:lang w:eastAsia="zh-CN"/>
+        </w:rPr>
+        <w:t>检查后端工厂节点中相应节点状态是否正确</w:t>
+      </w:r>
+    </w:p>
+    <w:p>
+      <w:pPr>
+        <w:pStyle w:val="a1"/>
+        <w:ind w:firstLine="480"/>
+        <w:rPr>
+          <w:lang w:eastAsia="zh-CN"/>
+        </w:rPr>
+      </w:pPr>
+      <w:r>
+        <w:rPr>
+          <w:rFonts w:hint="eastAsia"/>
+          <w:lang w:eastAsia="zh-CN"/>
+        </w:rPr>
+        <w:t>检查图片资源正确生成</w:t>
+      </w:r>
+    </w:p>
+    <w:p>
+      <w:pPr>
+        <w:pStyle w:val="a1"/>
+        <w:ind w:firstLine="480"/>
+        <w:rPr>
+          <w:lang w:eastAsia="zh-CN"/>
+        </w:rPr>
+      </w:pPr>
+      <w:r>
+        <w:rPr>
+          <w:rFonts w:hint="eastAsia"/>
+          <w:lang w:eastAsia="zh-CN"/>
+        </w:rPr>
+        <w:t>检查可视化面板功能正确</w:t>
+      </w:r>
+    </w:p>
+    <w:p>
+      <w:pPr>
+        <w:ind w:firstLine="480"/>
+        <w:rPr>
+          <w:rFonts w:hint="eastAsia"/>
+          <w:lang w:eastAsia="zh-CN"/>
+        </w:rPr>
+      </w:pPr>
+    </w:p>
+    <w:p>
+      <w:pPr>
+        <w:ind w:firstLine="480"/>
+        <w:rPr>
+          <w:lang w:eastAsia="zh-CN"/>
+        </w:rPr>
+      </w:pPr>
+      <w:r>
+        <w:rPr>
+          <w:rFonts w:hint="eastAsia"/>
+          <w:lang w:eastAsia="zh-CN"/>
+        </w:rPr>
+        <w:t>保存工程</w:t>
+      </w:r>
+    </w:p>
+    <w:p>
+      <w:pPr>
+        <w:pStyle w:val="a1"/>
+        <w:ind w:firstLine="480"/>
+        <w:rPr>
+          <w:lang w:eastAsia="zh-CN"/>
+        </w:rPr>
+      </w:pPr>
+      <w:r>
+        <w:rPr>
+          <w:rFonts w:hint="eastAsia"/>
+          <w:lang w:eastAsia="zh-CN"/>
+        </w:rPr>
+        <w:t>确保过程无异常</w:t>
+      </w:r>
+    </w:p>
+    <w:p>
+      <w:pPr>
+        <w:pStyle w:val="a1"/>
+        <w:ind w:firstLine="480"/>
+        <w:rPr>
+          <w:lang w:eastAsia="zh-CN"/>
+        </w:rPr>
+      </w:pPr>
+      <w:r>
+        <w:rPr>
+          <w:rFonts w:hint="eastAsia"/>
+          <w:lang w:eastAsia="zh-CN"/>
+        </w:rPr>
+        <w:lastRenderedPageBreak/>
+        <w:t>确保相关资源被保存到磁盘</w:t>
+      </w:r>
+    </w:p>
+    <w:p>
+      <w:pPr>
+        <w:ind w:firstLine="480"/>
+        <w:rPr>
+          <w:lang w:eastAsia="zh-CN"/>
+        </w:rPr>
+      </w:pPr>
+    </w:p>
+    <w:p>
+      <w:pPr>
+        <w:ind w:firstLine="480"/>
+        <w:rPr>
+          <w:lang w:eastAsia="zh-CN"/>
+        </w:rPr>
+      </w:pPr>
+      <w:r>
+        <w:rPr>
+          <w:rFonts w:hint="eastAsia"/>
+          <w:lang w:eastAsia="zh-CN"/>
+        </w:rPr>
+        <w:t>打开工程</w:t>
+      </w:r>
+    </w:p>
+    <w:p>
+      <w:pPr>
+        <w:pStyle w:val="a1"/>
+        <w:ind w:firstLine="480"/>
+        <w:rPr>
+          <w:lang w:eastAsia="zh-CN"/>
+        </w:rPr>
+      </w:pPr>
+      <w:r>
+        <w:rPr>
+          <w:rFonts w:hint="eastAsia"/>
+          <w:lang w:eastAsia="zh-CN"/>
+        </w:rPr>
+        <w:t>确保</w:t>
+      </w:r>
+      <w:r>
+        <w:rPr>
+          <w:rFonts w:hint="eastAsia"/>
+          <w:lang w:eastAsia="zh-CN"/>
+        </w:rPr>
+        <w:t>过程无异常</w:t>
+      </w:r>
+    </w:p>
+    <w:p>
+      <w:pPr>
+        <w:pStyle w:val="a1"/>
+        <w:ind w:firstLine="480"/>
+        <w:rPr>
+          <w:lang w:eastAsia="zh-CN"/>
+        </w:rPr>
+      </w:pPr>
+      <w:r>
+        <w:rPr>
+          <w:rFonts w:hint="eastAsia"/>
+          <w:lang w:eastAsia="zh-CN"/>
+        </w:rPr>
+        <w:t>确认数据被正确加载</w:t>
+      </w:r>
+    </w:p>
+    <w:p>
+      <w:pPr>
+        <w:pStyle w:val="a1"/>
+        <w:ind w:firstLine="480"/>
+        <w:rPr>
+          <w:lang w:eastAsia="zh-CN"/>
+        </w:rPr>
+      </w:pPr>
+      <w:r>
+        <w:rPr>
+          <w:rFonts w:hint="eastAsia"/>
+          <w:lang w:eastAsia="zh-CN"/>
+        </w:rPr>
+        <w:t>确认配置被正确加载</w:t>
+      </w:r>
+    </w:p>
+    <w:p>
+      <w:pPr>
+        <w:ind w:firstLine="480"/>
+        <w:rPr>
+          <w:lang w:eastAsia="zh-CN"/>
+        </w:rPr>
+      </w:pPr>
+    </w:p>
+    <w:p>
+      <w:pPr>
+        <w:pStyle w:val="21"/>
+        <w:spacing w:before="120" w:after="120"/>
+        <w:rPr>
+          <w:lang w:eastAsia="zh-CN"/>
+        </w:rPr>
+      </w:pPr>
+      <w:r>
+        <w:rPr>
+          <w:rFonts w:hint="eastAsia"/>
+          <w:lang w:eastAsia="zh-CN"/>
+        </w:rPr>
+        <w:t>RMNode测试、SINode测试、BINode测试类比AMNode测试</w:t>
+      </w:r>
+    </w:p>
+    <w:p>
+      <w:pPr>
+        <w:ind w:firstLine="480"/>
+        <w:rPr>
           <w:lang w:eastAsia="zh-CN"/>
         </w:rPr>
       </w:pPr>
       <w:bookmarkStart w:id="39" w:name="_GoBack"/>
       <w:bookmarkEnd w:id="39"/>
+    </w:p>
+    <w:p>
+      <w:pPr>
+        <w:pStyle w:val="1"/>
+        <w:spacing w:before="240" w:after="120"/>
+        <w:rPr>
+          <w:lang w:eastAsia="zh-CN"/>
+        </w:rPr>
+      </w:pPr>
+      <w:r>
+        <w:rPr>
+          <w:rFonts w:hint="eastAsia"/>
+          <w:lang w:eastAsia="zh-CN"/>
+        </w:rPr>
+        <w:t>总结汇报</w:t>
+      </w:r>
+    </w:p>
+    <w:p>
+      <w:pPr>
+        <w:pStyle w:val="21"/>
+        <w:numPr>
+          <w:ilvl w:val="0"/>
+          <w:numId w:val="40"/>
+        </w:numPr>
+        <w:spacing w:before="120" w:after="120"/>
+        <w:rPr>
+          <w:lang w:eastAsia="zh-CN"/>
+        </w:rPr>
+      </w:pPr>
+      <w:r>
+        <w:rPr>
+          <w:rFonts w:hint="eastAsia"/>
+          <w:lang w:eastAsia="zh-CN"/>
+        </w:rPr>
+        <w:t>本版出现的问题</w:t>
+      </w:r>
+    </w:p>
+    <w:p>
+      <w:pPr>
+        <w:ind w:firstLine="480"/>
+        <w:rPr>
+          <w:rFonts w:hint="eastAsia"/>
+          <w:lang w:eastAsia="zh-CN"/>
+        </w:rPr>
+      </w:pPr>
+      <w:r>
+        <w:rPr>
+          <w:rFonts w:hint="eastAsia"/>
+          <w:lang w:eastAsia="zh-CN"/>
+        </w:rPr>
+        <w:t>使用abstract</w:t>
+      </w:r>
+      <w:r>
+        <w:rPr>
+          <w:lang w:eastAsia="zh-CN"/>
+        </w:rPr>
+        <w:t xml:space="preserve"> </w:t>
+      </w:r>
+      <w:r>
+        <w:rPr>
+          <w:rFonts w:hint="eastAsia"/>
+          <w:lang w:eastAsia="zh-CN"/>
+        </w:rPr>
+        <w:t>class实现oop的开发，但因为abstract</w:t>
+      </w:r>
+      <w:r>
+        <w:rPr>
+          <w:lang w:eastAsia="zh-CN"/>
+        </w:rPr>
+        <w:t xml:space="preserve"> </w:t>
+      </w:r>
+      <w:r>
+        <w:rPr>
+          <w:rFonts w:hint="eastAsia"/>
+          <w:lang w:eastAsia="zh-CN"/>
+        </w:rPr>
+        <w:t>class天然的限制，导致代码自由度低，实现困难。</w:t>
+      </w:r>
+    </w:p>
+    <w:p>
+      <w:pPr>
+        <w:ind w:firstLine="480"/>
+        <w:rPr>
+          <w:lang w:eastAsia="zh-CN"/>
+        </w:rPr>
+      </w:pPr>
+      <w:r>
+        <w:rPr>
+          <w:rFonts w:hint="eastAsia"/>
+          <w:lang w:eastAsia="zh-CN"/>
+        </w:rPr>
+        <w:t>应用前后端使用数据绑定进行数据管理，但是部分功能前后端</w:t>
+      </w:r>
+      <w:r>
+        <w:rPr>
+          <w:rFonts w:hint="eastAsia"/>
+          <w:lang w:eastAsia="zh-CN"/>
+        </w:rPr>
+        <w:t>耦合程度依旧过高。</w:t>
+      </w:r>
+    </w:p>
+    <w:p>
+      <w:pPr>
+        <w:ind w:firstLine="480"/>
+        <w:rPr>
+          <w:lang w:eastAsia="zh-CN"/>
+        </w:rPr>
+      </w:pPr>
+      <w:r>
+        <w:rPr>
+          <w:rFonts w:hint="eastAsia"/>
+          <w:lang w:eastAsia="zh-CN"/>
+        </w:rPr>
+        <w:t>部分功能设计时耦合太高，降低了自由度</w:t>
+      </w:r>
+      <w:r>
+        <w:rPr>
+          <w:rFonts w:hint="eastAsia"/>
+          <w:lang w:eastAsia="zh-CN"/>
+        </w:rPr>
+        <w:t>，特别是在数据可视化相关的功能上</w:t>
+      </w:r>
+      <w:r>
+        <w:rPr>
+          <w:rFonts w:hint="eastAsia"/>
+          <w:lang w:eastAsia="zh-CN"/>
+        </w:rPr>
+        <w:t>，用户没有可选择的方式</w:t>
+      </w:r>
+      <w:r>
+        <w:rPr>
+          <w:rFonts w:hint="eastAsia"/>
+          <w:lang w:eastAsia="zh-CN"/>
+        </w:rPr>
+        <w:t>。</w:t>
+      </w:r>
+    </w:p>
+    <w:p>
+      <w:pPr>
+        <w:ind w:firstLine="480"/>
+        <w:rPr>
+          <w:lang w:eastAsia="zh-CN"/>
+        </w:rPr>
+      </w:pPr>
+      <w:r>
+        <w:rPr>
+          <w:rFonts w:hint="eastAsia"/>
+          <w:lang w:eastAsia="zh-CN"/>
+        </w:rPr>
+        <w:t>主要功能基本基本实现，但许多功能依旧欠缺。</w:t>
+      </w:r>
+    </w:p>
+    <w:p>
+      <w:pPr>
+        <w:ind w:firstLine="480"/>
+        <w:rPr>
+          <w:rFonts w:hint="eastAsia"/>
+          <w:lang w:eastAsia="zh-CN"/>
+        </w:rPr>
+      </w:pPr>
+    </w:p>
+    <w:p>
+      <w:pPr>
+        <w:pStyle w:val="21"/>
+        <w:spacing w:before="120" w:after="120"/>
+        <w:rPr>
+          <w:lang w:eastAsia="zh-CN"/>
+        </w:rPr>
+      </w:pPr>
+      <w:r>
+        <w:rPr>
+          <w:rFonts w:hint="eastAsia"/>
+          <w:lang w:eastAsia="zh-CN"/>
+        </w:rPr>
+        <w:t>下版改进</w:t>
+      </w:r>
+    </w:p>
+    <w:p>
+      <w:pPr>
+        <w:pStyle w:val="41"/>
+        <w:spacing w:before="96" w:after="96"/>
+        <w:rPr>
+          <w:lang w:eastAsia="zh-CN"/>
+        </w:rPr>
+      </w:pPr>
+      <w:r>
+        <w:rPr>
+          <w:rFonts w:hint="eastAsia"/>
+          <w:lang w:eastAsia="zh-CN"/>
+        </w:rPr>
+        <w:t>面相全异步的设计</w:t>
+      </w:r>
+    </w:p>
+    <w:p>
+      <w:pPr>
+        <w:ind w:firstLine="480"/>
+        <w:rPr>
+          <w:rFonts w:hint="eastAsia"/>
+          <w:lang w:eastAsia="zh-CN"/>
+        </w:rPr>
+      </w:pPr>
+      <w:r>
+        <w:rPr>
+          <w:rFonts w:hint="eastAsia"/>
+          <w:lang w:eastAsia="zh-CN"/>
+        </w:rPr>
+        <w:t>所有计算工作以异步形式完成。为实现异步中的程序前后端同步，需要对框架进行重新设计。</w:t>
+      </w:r>
+    </w:p>
+    <w:p>
+      <w:pPr>
+        <w:pStyle w:val="41"/>
+        <w:spacing w:before="96" w:after="96"/>
+        <w:rPr>
+          <w:lang w:eastAsia="zh-CN"/>
+        </w:rPr>
+      </w:pPr>
+      <w:r>
+        <w:rPr>
+          <w:rFonts w:hint="eastAsia"/>
+          <w:lang w:eastAsia="zh-CN"/>
+        </w:rPr>
+        <w:lastRenderedPageBreak/>
+        <w:t>以interface取代abstract</w:t>
+      </w:r>
+      <w:r>
+        <w:rPr>
+          <w:lang w:eastAsia="zh-CN"/>
+        </w:rPr>
+        <w:t xml:space="preserve"> </w:t>
+      </w:r>
+      <w:r>
+        <w:rPr>
+          <w:rFonts w:hint="eastAsia"/>
+          <w:lang w:eastAsia="zh-CN"/>
+        </w:rPr>
+        <w:t>class</w:t>
+      </w:r>
+    </w:p>
+    <w:p>
+      <w:pPr>
+        <w:ind w:firstLine="480"/>
+        <w:rPr>
+          <w:rFonts w:hint="eastAsia"/>
+          <w:lang w:eastAsia="zh-CN"/>
+        </w:rPr>
+      </w:pPr>
+      <w:r>
+        <w:rPr>
+          <w:rFonts w:hint="eastAsia"/>
+          <w:lang w:eastAsia="zh-CN"/>
+        </w:rPr>
+        <w:t>使用c#</w:t>
+      </w:r>
+      <w:r>
+        <w:rPr>
+          <w:lang w:eastAsia="zh-CN"/>
+        </w:rPr>
+        <w:t>8</w:t>
+      </w:r>
+      <w:r>
+        <w:rPr>
+          <w:rFonts w:hint="eastAsia"/>
+          <w:lang w:eastAsia="zh-CN"/>
+        </w:rPr>
+        <w:t>作为主要的交互逻辑开发语言，使用接口和接口方法实现类的继承关系，使代码逻辑更清晰、更自由。</w:t>
+      </w:r>
+    </w:p>
+    <w:p>
+      <w:pPr>
+        <w:pStyle w:val="41"/>
+        <w:spacing w:before="96" w:after="96"/>
+        <w:rPr>
+          <w:lang w:eastAsia="zh-CN"/>
+        </w:rPr>
+      </w:pPr>
+      <w:r>
+        <w:rPr>
+          <w:rFonts w:hint="eastAsia"/>
+          <w:lang w:eastAsia="zh-CN"/>
+        </w:rPr>
+        <w:t>更自由的工作流程</w:t>
+      </w:r>
+    </w:p>
+    <w:p>
+      <w:pPr>
+        <w:ind w:firstLine="480"/>
+        <w:rPr>
+          <w:lang w:eastAsia="zh-CN"/>
+        </w:rPr>
+      </w:pPr>
+      <w:r>
+        <w:rPr>
+          <w:rFonts w:hint="eastAsia"/>
+          <w:lang w:eastAsia="zh-CN"/>
+        </w:rPr>
+        <w:t>将可视化模块与生成器解除绑定，生成器将不再参与可视化过程，由用户选择可视化转换器</w:t>
+      </w:r>
+      <w:r>
+        <w:rPr>
+          <w:rFonts w:hint="eastAsia"/>
+          <w:lang w:eastAsia="zh-CN"/>
+        </w:rPr>
+        <w:t>进行值转换。</w:t>
+      </w:r>
+    </w:p>
+    <w:p>
+      <w:pPr>
+        <w:ind w:firstLine="480"/>
+        <w:rPr>
+          <w:rFonts w:hint="eastAsia"/>
+          <w:lang w:eastAsia="zh-CN"/>
+        </w:rPr>
+      </w:pPr>
+      <w:r>
+        <w:rPr>
+          <w:rFonts w:hint="eastAsia"/>
+          <w:lang w:eastAsia="zh-CN"/>
+        </w:rPr>
+        <w:t>工作将不再与地图生成器绑定，之后将可以自由更换工作的所有设定。</w:t>
+      </w:r>
+    </w:p>
+    <w:p>
+      <w:pPr>
+        <w:pStyle w:val="41"/>
+        <w:spacing w:before="96" w:after="96"/>
+        <w:rPr>
+          <w:lang w:eastAsia="zh-CN"/>
+        </w:rPr>
+      </w:pPr>
+      <w:r>
+        <w:rPr>
+          <w:rFonts w:hint="eastAsia"/>
+          <w:lang w:eastAsia="zh-CN"/>
+        </w:rPr>
+        <w:t>更强大的内容组织管理</w:t>
+      </w:r>
+    </w:p>
+    <w:p>
+      <w:pPr>
+        <w:ind w:firstLine="480"/>
+        <w:rPr>
+          <w:rFonts w:hint="eastAsia"/>
+          <w:lang w:eastAsia="zh-CN"/>
+        </w:rPr>
+      </w:pPr>
+      <w:r>
+        <w:rPr>
+          <w:rFonts w:hint="eastAsia"/>
+          <w:lang w:eastAsia="zh-CN"/>
+        </w:rPr>
+        <w:t>使用更强大的uri取代现行的path，提供更丰富、强大的数据管理方案。</w:t>
+      </w:r>
     </w:p>
     <w:sectPr>
       <w:headerReference w:type="even" r:id="rId35"/>
@@ -21416,7 +22791,6 @@
         <w:docPartUnique/>
       </w:docPartObj>
     </w:sdtPr>
-    <w:sdtEndPr/>
     <w:sdtContent>
       <w:p>
         <w:pPr>
@@ -21723,7 +23097,7 @@
   <w:abstractNum w:abstractNumId="10" w15:restartNumberingAfterBreak="0">
     <w:nsid w:val="26011B65"/>
     <w:multiLevelType w:val="hybridMultilevel"/>
-    <w:tmpl w:val="C6FA0AF4"/>
+    <w:tmpl w:val="CF7088B0"/>
     <w:lvl w:ilvl="0" w:tplc="7BB0AC86">
       <w:start w:val="1"/>
       <w:numFmt w:val="lowerLetter"/>
@@ -21814,7 +23188,7 @@
   <w:abstractNum w:abstractNumId="11" w15:restartNumberingAfterBreak="0">
     <w:nsid w:val="27BC0DAD"/>
     <w:multiLevelType w:val="hybridMultilevel"/>
-    <w:tmpl w:val="357A14F6"/>
+    <w:tmpl w:val="6E483CC6"/>
     <w:lvl w:ilvl="0" w:tplc="89D8C630">
       <w:start w:val="1"/>
       <w:numFmt w:val="decimal"/>
@@ -22109,119 +23483,6 @@
     </w:lvl>
   </w:abstractNum>
   <w:abstractNum w:abstractNumId="14" w15:restartNumberingAfterBreak="0">
-    <w:nsid w:val="71315DCA"/>
-    <w:multiLevelType w:val="multilevel"/>
-    <w:tmpl w:val="2A0A4A50"/>
-    <w:lvl w:ilvl="0">
-      <w:start w:val="1"/>
-      <w:numFmt w:val="decimal"/>
-      <w:lvlText w:val="%1."/>
-      <w:lvlJc w:val="left"/>
-      <w:pPr>
-        <w:tabs>
-          <w:tab w:val="num" w:pos="0"/>
-        </w:tabs>
-        <w:ind w:left="480" w:hanging="480"/>
-      </w:pPr>
-    </w:lvl>
-    <w:lvl w:ilvl="1">
-      <w:start w:val="1"/>
-      <w:numFmt w:val="decimal"/>
-      <w:lvlText w:val="%2."/>
-      <w:lvlJc w:val="left"/>
-      <w:pPr>
-        <w:tabs>
-          <w:tab w:val="num" w:pos="720"/>
-        </w:tabs>
-        <w:ind w:left="1200" w:hanging="480"/>
-      </w:pPr>
-    </w:lvl>
-    <w:lvl w:ilvl="2">
-      <w:start w:val="1"/>
-      <w:numFmt w:val="decimal"/>
-      <w:lvlText w:val="%3."/>
-      <w:lvlJc w:val="left"/>
-      <w:pPr>
-        <w:tabs>
-          <w:tab w:val="num" w:pos="1440"/>
-        </w:tabs>
-        <w:ind w:left="1920" w:hanging="480"/>
-      </w:pPr>
-    </w:lvl>
-    <w:lvl w:ilvl="3">
-      <w:start w:val="1"/>
-      <w:numFmt w:val="decimal"/>
-      <w:lvlText w:val="%4."/>
-      <w:lvlJc w:val="left"/>
-      <w:pPr>
-        <w:tabs>
-          <w:tab w:val="num" w:pos="2160"/>
-        </w:tabs>
-        <w:ind w:left="2640" w:hanging="480"/>
-      </w:pPr>
-    </w:lvl>
-    <w:lvl w:ilvl="4">
-      <w:start w:val="1"/>
-      <w:numFmt w:val="decimal"/>
-      <w:lvlText w:val="%5."/>
-      <w:lvlJc w:val="left"/>
-      <w:pPr>
-        <w:tabs>
-          <w:tab w:val="num" w:pos="2880"/>
-        </w:tabs>
-        <w:ind w:left="3360" w:hanging="480"/>
-      </w:pPr>
-    </w:lvl>
-    <w:lvl w:ilvl="5">
-      <w:start w:val="1"/>
-      <w:numFmt w:val="decimal"/>
-      <w:lvlText w:val="%6."/>
-      <w:lvlJc w:val="left"/>
-      <w:pPr>
-        <w:tabs>
-          <w:tab w:val="num" w:pos="3600"/>
-        </w:tabs>
-        <w:ind w:left="4080" w:hanging="480"/>
-      </w:pPr>
-    </w:lvl>
-    <w:lvl w:ilvl="6">
-      <w:start w:val="1"/>
-      <w:numFmt w:val="decimal"/>
-      <w:lvlText w:val="%7."/>
-      <w:lvlJc w:val="left"/>
-      <w:pPr>
-        <w:tabs>
-          <w:tab w:val="num" w:pos="4320"/>
-        </w:tabs>
-        <w:ind w:left="4800" w:hanging="480"/>
-      </w:pPr>
-    </w:lvl>
-    <w:lvl w:ilvl="7">
-      <w:start w:val="1"/>
-      <w:numFmt w:val="decimal"/>
-      <w:lvlText w:val="%8."/>
-      <w:lvlJc w:val="left"/>
-      <w:pPr>
-        <w:tabs>
-          <w:tab w:val="num" w:pos="5040"/>
-        </w:tabs>
-        <w:ind w:left="5520" w:hanging="480"/>
-      </w:pPr>
-    </w:lvl>
-    <w:lvl w:ilvl="8">
-      <w:start w:val="1"/>
-      <w:numFmt w:val="decimal"/>
-      <w:lvlText w:val="%9."/>
-      <w:lvlJc w:val="left"/>
-      <w:pPr>
-        <w:tabs>
-          <w:tab w:val="num" w:pos="5760"/>
-        </w:tabs>
-        <w:ind w:left="6240" w:hanging="480"/>
-      </w:pPr>
-    </w:lvl>
-  </w:abstractNum>
-  <w:abstractNum w:abstractNumId="15" w15:restartNumberingAfterBreak="0">
     <w:nsid w:val="74955225"/>
     <w:multiLevelType w:val="hybridMultilevel"/>
     <w:tmpl w:val="4A2CE03C"/>
@@ -22337,40 +23598,16 @@
     </w:lvl>
   </w:abstractNum>
   <w:num w:numId="1">
+    <w:abstractNumId w:val="13"/>
+  </w:num>
+  <w:num w:numId="2">
     <w:abstractNumId w:val="14"/>
+  </w:num>
+  <w:num w:numId="3">
+    <w:abstractNumId w:val="10"/>
     <w:lvlOverride w:ilvl="0">
       <w:startOverride w:val="1"/>
     </w:lvlOverride>
-    <w:lvlOverride w:ilvl="1">
-      <w:startOverride w:val="1"/>
-    </w:lvlOverride>
-    <w:lvlOverride w:ilvl="2">
-      <w:startOverride w:val="1"/>
-    </w:lvlOverride>
-    <w:lvlOverride w:ilvl="3">
-      <w:startOverride w:val="1"/>
-    </w:lvlOverride>
-    <w:lvlOverride w:ilvl="4">
-      <w:startOverride w:val="1"/>
-    </w:lvlOverride>
-    <w:lvlOverride w:ilvl="5">
-      <w:startOverride w:val="1"/>
-    </w:lvlOverride>
-    <w:lvlOverride w:ilvl="6">
-      <w:startOverride w:val="1"/>
-    </w:lvlOverride>
-    <w:lvlOverride w:ilvl="7">
-      <w:startOverride w:val="1"/>
-    </w:lvlOverride>
-    <w:lvlOverride w:ilvl="8">
-      <w:startOverride w:val="1"/>
-    </w:lvlOverride>
-  </w:num>
-  <w:num w:numId="2">
-    <w:abstractNumId w:val="13"/>
-  </w:num>
-  <w:num w:numId="3">
-    <w:abstractNumId w:val="15"/>
   </w:num>
   <w:num w:numId="4">
     <w:abstractNumId w:val="10"/>
@@ -22385,49 +23622,49 @@
     </w:lvlOverride>
   </w:num>
   <w:num w:numId="6">
-    <w:abstractNumId w:val="10"/>
+    <w:abstractNumId w:val="12"/>
+  </w:num>
+  <w:num w:numId="7">
+    <w:abstractNumId w:val="8"/>
+  </w:num>
+  <w:num w:numId="8">
+    <w:abstractNumId w:val="3"/>
+  </w:num>
+  <w:num w:numId="9">
+    <w:abstractNumId w:val="2"/>
+  </w:num>
+  <w:num w:numId="10">
+    <w:abstractNumId w:val="1"/>
+  </w:num>
+  <w:num w:numId="11">
+    <w:abstractNumId w:val="0"/>
+  </w:num>
+  <w:num w:numId="12">
+    <w:abstractNumId w:val="9"/>
+  </w:num>
+  <w:num w:numId="13">
+    <w:abstractNumId w:val="7"/>
+  </w:num>
+  <w:num w:numId="14">
+    <w:abstractNumId w:val="6"/>
+  </w:num>
+  <w:num w:numId="15">
+    <w:abstractNumId w:val="5"/>
+  </w:num>
+  <w:num w:numId="16">
+    <w:abstractNumId w:val="4"/>
+  </w:num>
+  <w:num w:numId="17">
+    <w:abstractNumId w:val="11"/>
     <w:lvlOverride w:ilvl="0">
       <w:startOverride w:val="1"/>
     </w:lvlOverride>
   </w:num>
-  <w:num w:numId="7">
-    <w:abstractNumId w:val="10"/>
+  <w:num w:numId="18">
+    <w:abstractNumId w:val="11"/>
     <w:lvlOverride w:ilvl="0">
       <w:startOverride w:val="1"/>
     </w:lvlOverride>
-  </w:num>
-  <w:num w:numId="8">
-    <w:abstractNumId w:val="12"/>
-  </w:num>
-  <w:num w:numId="9">
-    <w:abstractNumId w:val="8"/>
-  </w:num>
-  <w:num w:numId="10">
-    <w:abstractNumId w:val="3"/>
-  </w:num>
-  <w:num w:numId="11">
-    <w:abstractNumId w:val="2"/>
-  </w:num>
-  <w:num w:numId="12">
-    <w:abstractNumId w:val="1"/>
-  </w:num>
-  <w:num w:numId="13">
-    <w:abstractNumId w:val="0"/>
-  </w:num>
-  <w:num w:numId="14">
-    <w:abstractNumId w:val="9"/>
-  </w:num>
-  <w:num w:numId="15">
-    <w:abstractNumId w:val="7"/>
-  </w:num>
-  <w:num w:numId="16">
-    <w:abstractNumId w:val="6"/>
-  </w:num>
-  <w:num w:numId="17">
-    <w:abstractNumId w:val="5"/>
-  </w:num>
-  <w:num w:numId="18">
-    <w:abstractNumId w:val="4"/>
   </w:num>
   <w:num w:numId="19">
     <w:abstractNumId w:val="11"/>
@@ -22436,10 +23673,7 @@
     </w:lvlOverride>
   </w:num>
   <w:num w:numId="20">
-    <w:abstractNumId w:val="11"/>
-    <w:lvlOverride w:ilvl="0">
-      <w:startOverride w:val="1"/>
-    </w:lvlOverride>
+    <w:abstractNumId w:val="10"/>
   </w:num>
   <w:num w:numId="21">
     <w:abstractNumId w:val="11"/>
@@ -22454,10 +23688,13 @@
     </w:lvlOverride>
   </w:num>
   <w:num w:numId="23">
-    <w:abstractNumId w:val="10"/>
+    <w:abstractNumId w:val="11"/>
+    <w:lvlOverride w:ilvl="0">
+      <w:startOverride w:val="1"/>
+    </w:lvlOverride>
   </w:num>
   <w:num w:numId="24">
-    <w:abstractNumId w:val="10"/>
+    <w:abstractNumId w:val="11"/>
     <w:lvlOverride w:ilvl="0">
       <w:startOverride w:val="1"/>
     </w:lvlOverride>
@@ -22506,21 +23743,24 @@
   </w:num>
   <w:num w:numId="32">
     <w:abstractNumId w:val="11"/>
+    <w:lvlOverride w:ilvl="0">
+      <w:startOverride w:val="1"/>
+    </w:lvlOverride>
   </w:num>
   <w:num w:numId="33">
-    <w:abstractNumId w:val="11"/>
+    <w:abstractNumId w:val="10"/>
     <w:lvlOverride w:ilvl="0">
       <w:startOverride w:val="1"/>
     </w:lvlOverride>
   </w:num>
   <w:num w:numId="34">
-    <w:abstractNumId w:val="11"/>
+    <w:abstractNumId w:val="10"/>
     <w:lvlOverride w:ilvl="0">
       <w:startOverride w:val="1"/>
     </w:lvlOverride>
   </w:num>
   <w:num w:numId="35">
-    <w:abstractNumId w:val="11"/>
+    <w:abstractNumId w:val="10"/>
     <w:lvlOverride w:ilvl="0">
       <w:startOverride w:val="1"/>
     </w:lvlOverride>
@@ -22532,57 +23772,33 @@
     </w:lvlOverride>
   </w:num>
   <w:num w:numId="37">
-    <w:abstractNumId w:val="11"/>
-  </w:num>
-  <w:num w:numId="38">
     <w:abstractNumId w:val="10"/>
     <w:lvlOverride w:ilvl="0">
       <w:startOverride w:val="1"/>
     </w:lvlOverride>
   </w:num>
+  <w:num w:numId="38">
+    <w:abstractNumId w:val="11"/>
+    <w:lvlOverride w:ilvl="0">
+      <w:startOverride w:val="1"/>
+    </w:lvlOverride>
+  </w:num>
   <w:num w:numId="39">
-    <w:abstractNumId w:val="10"/>
+    <w:abstractNumId w:val="11"/>
   </w:num>
   <w:num w:numId="40">
+    <w:abstractNumId w:val="11"/>
+    <w:lvlOverride w:ilvl="0">
+      <w:startOverride w:val="1"/>
+    </w:lvlOverride>
+  </w:num>
+  <w:num w:numId="41">
     <w:abstractNumId w:val="10"/>
     <w:lvlOverride w:ilvl="0">
       <w:startOverride w:val="1"/>
     </w:lvlOverride>
   </w:num>
-  <w:num w:numId="41">
-    <w:abstractNumId w:val="11"/>
-    <w:lvlOverride w:ilvl="0">
-      <w:startOverride w:val="1"/>
-    </w:lvlOverride>
-  </w:num>
-  <w:num w:numId="42">
-    <w:abstractNumId w:val="10"/>
-  </w:num>
-  <w:num w:numId="43">
-    <w:abstractNumId w:val="10"/>
-    <w:lvlOverride w:ilvl="0">
-      <w:startOverride w:val="1"/>
-    </w:lvlOverride>
-  </w:num>
-  <w:num w:numId="44">
-    <w:abstractNumId w:val="10"/>
-    <w:lvlOverride w:ilvl="0">
-      <w:startOverride w:val="1"/>
-    </w:lvlOverride>
-  </w:num>
-  <w:num w:numId="45">
-    <w:abstractNumId w:val="10"/>
-    <w:lvlOverride w:ilvl="0">
-      <w:startOverride w:val="1"/>
-    </w:lvlOverride>
-  </w:num>
-  <w:num w:numId="46">
-    <w:abstractNumId w:val="11"/>
-    <w:lvlOverride w:ilvl="0">
-      <w:startOverride w:val="1"/>
-    </w:lvlOverride>
-  </w:num>
-  <w:numIdMacAtCleanup w:val="36"/>
+  <w:numIdMacAtCleanup w:val="41"/>
 </w:numbering>
 </file>
 
@@ -22984,7 +24200,7 @@
       <w:keepNext/>
       <w:keepLines/>
       <w:numPr>
-        <w:numId w:val="2"/>
+        <w:numId w:val="1"/>
       </w:numPr>
       <w:pBdr>
         <w:bottom w:val="single" w:sz="4" w:space="1" w:color="auto"/>
@@ -23015,10 +24231,10 @@
       <w:keepNext/>
       <w:keepLines/>
       <w:numPr>
-        <w:numId w:val="37"/>
+        <w:numId w:val="39"/>
       </w:numPr>
       <w:spacing w:beforeLines="50" w:before="50" w:afterLines="50" w:after="50"/>
-      <w:ind w:firstLineChars="0" w:firstLine="0"/>
+      <w:ind w:firstLineChars="0"/>
       <w:outlineLvl w:val="1"/>
     </w:pPr>
     <w:rPr>
@@ -23041,10 +24257,10 @@
       <w:keepNext/>
       <w:keepLines/>
       <w:numPr>
-        <w:numId w:val="42"/>
+        <w:numId w:val="20"/>
       </w:numPr>
       <w:spacing w:beforeLines="40" w:before="40" w:afterLines="40" w:after="40"/>
-      <w:ind w:firstLineChars="0" w:firstLine="0"/>
+      <w:ind w:firstLineChars="0"/>
       <w:outlineLvl w:val="2"/>
     </w:pPr>
     <w:rPr>
@@ -23066,7 +24282,7 @@
       <w:keepNext/>
       <w:keepLines/>
       <w:numPr>
-        <w:numId w:val="8"/>
+        <w:numId w:val="6"/>
       </w:numPr>
       <w:spacing w:beforeLines="40" w:before="40" w:afterLines="40" w:after="40"/>
       <w:ind w:firstLineChars="0" w:firstLine="0"/>
@@ -23468,7 +24684,7 @@
     <w:rsid w:val="00D43A99"/>
     <w:pPr>
       <w:numPr>
-        <w:numId w:val="3"/>
+        <w:numId w:val="2"/>
       </w:numPr>
       <w:ind w:left="0" w:firstLine="200"/>
     </w:pPr>
@@ -24116,7 +25332,7 @@
     <w:rsid w:val="00A501E6"/>
     <w:pPr>
       <w:numPr>
-        <w:numId w:val="9"/>
+        <w:numId w:val="7"/>
       </w:numPr>
       <w:contextualSpacing/>
     </w:pPr>
@@ -24127,7 +25343,7 @@
     <w:rsid w:val="00A501E6"/>
     <w:pPr>
       <w:numPr>
-        <w:numId w:val="10"/>
+        <w:numId w:val="8"/>
       </w:numPr>
       <w:contextualSpacing/>
     </w:pPr>
@@ -24140,7 +25356,7 @@
     <w:rsid w:val="00A501E6"/>
     <w:pPr>
       <w:numPr>
-        <w:numId w:val="11"/>
+        <w:numId w:val="9"/>
       </w:numPr>
       <w:contextualSpacing/>
     </w:pPr>
@@ -24153,7 +25369,7 @@
     <w:rsid w:val="00A501E6"/>
     <w:pPr>
       <w:numPr>
-        <w:numId w:val="12"/>
+        <w:numId w:val="10"/>
       </w:numPr>
       <w:contextualSpacing/>
     </w:pPr>
@@ -24164,7 +25380,7 @@
     <w:rsid w:val="00A501E6"/>
     <w:pPr>
       <w:numPr>
-        <w:numId w:val="13"/>
+        <w:numId w:val="11"/>
       </w:numPr>
       <w:contextualSpacing/>
     </w:pPr>
@@ -24247,7 +25463,7 @@
     <w:rsid w:val="00A501E6"/>
     <w:pPr>
       <w:numPr>
-        <w:numId w:val="14"/>
+        <w:numId w:val="12"/>
       </w:numPr>
       <w:contextualSpacing/>
     </w:pPr>
@@ -24260,7 +25476,7 @@
     <w:rsid w:val="00A501E6"/>
     <w:pPr>
       <w:numPr>
-        <w:numId w:val="15"/>
+        <w:numId w:val="13"/>
       </w:numPr>
       <w:contextualSpacing/>
     </w:pPr>
@@ -24273,7 +25489,7 @@
     <w:rsid w:val="00A501E6"/>
     <w:pPr>
       <w:numPr>
-        <w:numId w:val="16"/>
+        <w:numId w:val="14"/>
       </w:numPr>
       <w:contextualSpacing/>
     </w:pPr>
@@ -24286,7 +25502,7 @@
     <w:rsid w:val="00A501E6"/>
     <w:pPr>
       <w:numPr>
-        <w:numId w:val="17"/>
+        <w:numId w:val="15"/>
       </w:numPr>
       <w:contextualSpacing/>
     </w:pPr>
@@ -24299,7 +25515,7 @@
     <w:rsid w:val="00A501E6"/>
     <w:pPr>
       <w:numPr>
-        <w:numId w:val="18"/>
+        <w:numId w:val="16"/>
       </w:numPr>
       <w:contextualSpacing/>
     </w:pPr>
@@ -25379,7 +26595,7 @@
 </file>
 
 <file path=customXml/itemProps1.xml><?xml version="1.0" encoding="utf-8"?>
-<ds:datastoreItem xmlns:ds="http://schemas.openxmlformats.org/officeDocument/2006/customXml" ds:itemID="{4C3F9878-EE4A-4F0A-BCB0-9B0F7498388C}">
+<ds:datastoreItem xmlns:ds="http://schemas.openxmlformats.org/officeDocument/2006/customXml" ds:itemID="{60659DD7-7E67-4FBA-8E2F-FF99AC073726}">
   <ds:schemaRefs>
     <ds:schemaRef ds:uri="http://schemas.openxmlformats.org/officeDocument/2006/bibliography"/>
   </ds:schemaRefs>

</xml_diff>

<commit_message>
Fix the bug of xceed file losed f*** m$
</commit_message>
<xml_diff>
--- a/Docs/软件开发文档.docx
+++ b/Docs/软件开发文档.docx
@@ -7654,7 +7654,7 @@
         <w:pStyle w:val="31"/>
         <w:numPr>
           <w:ilvl w:val="0"/>
-          <w:numId w:val="41"/>
+          <w:numId w:val="43"/>
         </w:numPr>
         <w:spacing w:before="96" w:after="96"/>
       </w:pPr>
@@ -9598,15 +9598,16 @@
       <w:pPr>
         <w:ind w:firstLine="480"/>
       </w:pPr>
+      <w:bookmarkStart w:id="33" w:name="_GoBack"/>
       <w:r>
         <w:rPr>
           <w:noProof/>
         </w:rPr>
         <w:drawing>
-          <wp:inline distT="0" distB="0" distL="0" distR="0" wp14:anchorId="6DE6F8AB" wp14:editId="50DEB6AD">
-            <wp:extent cx="5106837" cy="2877324"/>
-            <wp:effectExtent l="0" t="0" r="0" b="0"/>
-            <wp:docPr id="18" name="图片 18"/>
+          <wp:inline distT="0" distB="0" distL="0" distR="0" wp14:anchorId="76A4CDBF" wp14:editId="2DA78042">
+            <wp:extent cx="6188710" cy="3295015"/>
+            <wp:effectExtent l="0" t="0" r="2540" b="635"/>
+            <wp:docPr id="25" name="图片 25"/>
             <wp:cNvGraphicFramePr>
               <a:graphicFrameLocks xmlns:a="http://schemas.openxmlformats.org/drawingml/2006/main" noChangeAspect="1"/>
             </wp:cNvGraphicFramePr>
@@ -9626,7 +9627,7 @@
                   <pic:spPr>
                     <a:xfrm>
                       <a:off x="0" y="0"/>
-                      <a:ext cx="5128447" cy="2889500"/>
+                      <a:ext cx="6188710" cy="3295015"/>
                     </a:xfrm>
                     <a:prstGeom prst="rect">
                       <a:avLst/>
@@ -9638,6 +9639,7 @@
           </wp:inline>
         </w:drawing>
       </w:r>
+      <w:bookmarkEnd w:id="33"/>
     </w:p>
     <w:p>
       <w:pPr>
@@ -9649,7 +9651,7 @@
         <w:pStyle w:val="21"/>
         <w:spacing w:before="120" w:after="120"/>
       </w:pPr>
-      <w:bookmarkStart w:id="33" w:name="header-n863"/>
+      <w:bookmarkStart w:id="34" w:name="header-n863"/>
       <w:r>
         <w:rPr>
           <w:rStyle w:val="ac"/>
@@ -9659,7 +9661,7 @@
       <w:r>
         <w:t>Windows/NewProject</w:t>
       </w:r>
-      <w:bookmarkEnd w:id="33"/>
+      <w:bookmarkEnd w:id="34"/>
     </w:p>
     <w:p>
       <w:pPr>
@@ -9693,11 +9695,11 @@
         </w:numPr>
         <w:spacing w:before="96" w:after="96"/>
       </w:pPr>
-      <w:bookmarkStart w:id="34" w:name="header-n867"/>
+      <w:bookmarkStart w:id="35" w:name="header-n867"/>
       <w:r>
         <w:t>UI设计</w:t>
       </w:r>
-      <w:bookmarkEnd w:id="34"/>
+      <w:bookmarkEnd w:id="35"/>
     </w:p>
     <w:p>
       <w:pPr>
@@ -9772,17 +9774,17 @@
     </w:p>
     <w:p>
       <w:pPr>
-        <w:ind w:left="960" w:firstLineChars="0" w:firstLine="0"/>
+        <w:ind w:firstLine="480"/>
       </w:pPr>
       <w:r>
         <w:rPr>
           <w:noProof/>
         </w:rPr>
         <w:drawing>
-          <wp:inline distT="0" distB="0" distL="0" distR="0" wp14:anchorId="60A832A6" wp14:editId="2FABFD9F">
-            <wp:extent cx="4925683" cy="2778906"/>
-            <wp:effectExtent l="0" t="0" r="8890" b="2540"/>
-            <wp:docPr id="19" name="图片 19"/>
+          <wp:inline distT="0" distB="0" distL="0" distR="0" wp14:anchorId="1C032214" wp14:editId="78548F08">
+            <wp:extent cx="6188710" cy="3488055"/>
+            <wp:effectExtent l="0" t="0" r="2540" b="0"/>
+            <wp:docPr id="26" name="图片 26"/>
             <wp:cNvGraphicFramePr>
               <a:graphicFrameLocks xmlns:a="http://schemas.openxmlformats.org/drawingml/2006/main" noChangeAspect="1"/>
             </wp:cNvGraphicFramePr>
@@ -9802,7 +9804,7 @@
                   <pic:spPr>
                     <a:xfrm>
                       <a:off x="0" y="0"/>
-                      <a:ext cx="4935049" cy="2784190"/>
+                      <a:ext cx="6188710" cy="3488055"/>
                     </a:xfrm>
                     <a:prstGeom prst="rect">
                       <a:avLst/>
@@ -9923,7 +9925,15 @@
                 <w:rFonts w:hint="eastAsia"/>
                 <w:lang w:eastAsia="zh-CN"/>
               </w:rPr>
-              <w:t>像素比特数</w:t>
+              <w:t>像素比</w:t>
+            </w:r>
+            <w:r>
+              <w:rPr>
+                <w:rFonts w:hint="eastAsia"/>
+                <w:lang w:eastAsia="zh-CN"/>
+              </w:rPr>
+              <w:lastRenderedPageBreak/>
+              <w:t>特数</w:t>
             </w:r>
           </w:p>
         </w:tc>
@@ -9945,6 +9955,7 @@
                 <w:rFonts w:hint="eastAsia"/>
                 <w:lang w:eastAsia="zh-CN"/>
               </w:rPr>
+              <w:lastRenderedPageBreak/>
               <w:t>图片类型</w:t>
             </w:r>
           </w:p>
@@ -10087,7 +10098,6 @@
                 <w:rFonts w:hint="eastAsia"/>
                 <w:lang w:eastAsia="zh-CN"/>
               </w:rPr>
-              <w:lastRenderedPageBreak/>
               <w:t>Gray</w:t>
             </w:r>
             <w:r>
@@ -11442,7 +11452,7 @@
           <w:lang w:eastAsia="zh-CN"/>
         </w:rPr>
       </w:pPr>
-      <w:bookmarkStart w:id="35" w:name="header-n747"/>
+      <w:bookmarkStart w:id="36" w:name="header-n747"/>
       <w:r>
         <w:rPr>
           <w:rStyle w:val="ac"/>
@@ -11519,6 +11529,7 @@
           <w:rFonts w:hint="eastAsia"/>
           <w:lang w:eastAsia="zh-CN"/>
         </w:rPr>
+        <w:lastRenderedPageBreak/>
         <w:t>数据计算方法见</w:t>
       </w:r>
       <w:r>
@@ -11555,7 +11566,6 @@
         <w:rPr>
           <w:rStyle w:val="ac"/>
         </w:rPr>
-        <w:lastRenderedPageBreak/>
         <w:t>[static]</w:t>
       </w:r>
       <w:r>
@@ -12412,10 +12422,10 @@
           <w:noProof/>
         </w:rPr>
         <w:drawing>
-          <wp:inline distT="0" distB="0" distL="0" distR="0" wp14:anchorId="3AB8E384" wp14:editId="6D3B287C">
-            <wp:extent cx="5553075" cy="762000"/>
-            <wp:effectExtent l="0" t="0" r="9525" b="0"/>
-            <wp:docPr id="10" name="图片 10"/>
+          <wp:inline distT="0" distB="0" distL="0" distR="0" wp14:anchorId="3E94BC69" wp14:editId="3137882D">
+            <wp:extent cx="6188710" cy="661670"/>
+            <wp:effectExtent l="0" t="0" r="2540" b="5080"/>
+            <wp:docPr id="23" name="图片 23"/>
             <wp:cNvGraphicFramePr>
               <a:graphicFrameLocks xmlns:a="http://schemas.openxmlformats.org/drawingml/2006/main" noChangeAspect="1"/>
             </wp:cNvGraphicFramePr>
@@ -12423,36 +12433,23 @@
               <a:graphicData uri="http://schemas.openxmlformats.org/drawingml/2006/picture">
                 <pic:pic xmlns:pic="http://schemas.openxmlformats.org/drawingml/2006/picture">
                   <pic:nvPicPr>
-                    <pic:cNvPr id="0" name="Picture 5"/>
-                    <pic:cNvPicPr>
-                      <a:picLocks noChangeAspect="1" noChangeArrowheads="1"/>
-                    </pic:cNvPicPr>
+                    <pic:cNvPr id="1" name=""/>
+                    <pic:cNvPicPr/>
                   </pic:nvPicPr>
                   <pic:blipFill>
-                    <a:blip r:embed="rId24">
-                      <a:extLst>
-                        <a:ext uri="{28A0092B-C50C-407E-A947-70E740481C1C}">
-                          <a14:useLocalDpi xmlns:a14="http://schemas.microsoft.com/office/drawing/2010/main" val="0"/>
-                        </a:ext>
-                      </a:extLst>
-                    </a:blip>
-                    <a:srcRect/>
+                    <a:blip r:embed="rId24"/>
                     <a:stretch>
                       <a:fillRect/>
                     </a:stretch>
                   </pic:blipFill>
-                  <pic:spPr bwMode="auto">
+                  <pic:spPr>
                     <a:xfrm>
                       <a:off x="0" y="0"/>
-                      <a:ext cx="5553075" cy="762000"/>
+                      <a:ext cx="6188710" cy="661670"/>
                     </a:xfrm>
                     <a:prstGeom prst="rect">
                       <a:avLst/>
                     </a:prstGeom>
-                    <a:noFill/>
-                    <a:ln>
-                      <a:noFill/>
-                    </a:ln>
                   </pic:spPr>
                 </pic:pic>
               </a:graphicData>
@@ -12858,10 +12855,10 @@
           <w:noProof/>
         </w:rPr>
         <w:drawing>
-          <wp:inline distT="0" distB="0" distL="0" distR="0" wp14:anchorId="073198EA" wp14:editId="5B56330C">
-            <wp:extent cx="6229350" cy="990600"/>
-            <wp:effectExtent l="0" t="0" r="0" b="0"/>
-            <wp:docPr id="12" name="图片 12"/>
+          <wp:inline distT="0" distB="0" distL="0" distR="0" wp14:anchorId="6A8A751D" wp14:editId="58202F89">
+            <wp:extent cx="6188710" cy="970280"/>
+            <wp:effectExtent l="0" t="0" r="2540" b="1270"/>
+            <wp:docPr id="24" name="图片 24"/>
             <wp:cNvGraphicFramePr>
               <a:graphicFrameLocks xmlns:a="http://schemas.openxmlformats.org/drawingml/2006/main" noChangeAspect="1"/>
             </wp:cNvGraphicFramePr>
@@ -12869,36 +12866,23 @@
               <a:graphicData uri="http://schemas.openxmlformats.org/drawingml/2006/picture">
                 <pic:pic xmlns:pic="http://schemas.openxmlformats.org/drawingml/2006/picture">
                   <pic:nvPicPr>
-                    <pic:cNvPr id="0" name="Picture 8"/>
-                    <pic:cNvPicPr>
-                      <a:picLocks noChangeAspect="1" noChangeArrowheads="1"/>
-                    </pic:cNvPicPr>
+                    <pic:cNvPr id="1" name=""/>
+                    <pic:cNvPicPr/>
                   </pic:nvPicPr>
                   <pic:blipFill>
-                    <a:blip r:embed="rId26">
-                      <a:extLst>
-                        <a:ext uri="{28A0092B-C50C-407E-A947-70E740481C1C}">
-                          <a14:useLocalDpi xmlns:a14="http://schemas.microsoft.com/office/drawing/2010/main" val="0"/>
-                        </a:ext>
-                      </a:extLst>
-                    </a:blip>
-                    <a:srcRect/>
+                    <a:blip r:embed="rId26"/>
                     <a:stretch>
                       <a:fillRect/>
                     </a:stretch>
                   </pic:blipFill>
-                  <pic:spPr bwMode="auto">
+                  <pic:spPr>
                     <a:xfrm>
                       <a:off x="0" y="0"/>
-                      <a:ext cx="6229350" cy="990600"/>
+                      <a:ext cx="6188710" cy="970280"/>
                     </a:xfrm>
                     <a:prstGeom prst="rect">
                       <a:avLst/>
                     </a:prstGeom>
-                    <a:noFill/>
-                    <a:ln>
-                      <a:noFill/>
-                    </a:ln>
                   </pic:spPr>
                 </pic:pic>
               </a:graphicData>
@@ -15709,6 +15693,7 @@
       <w:pPr>
         <w:ind w:firstLine="480"/>
         <w:rPr>
+          <w:rFonts w:hint="eastAsia"/>
           <w:lang w:eastAsia="zh-CN"/>
         </w:rPr>
       </w:pPr>
@@ -15717,10 +15702,10 @@
           <w:noProof/>
         </w:rPr>
         <w:drawing>
-          <wp:inline distT="0" distB="0" distL="0" distR="0" wp14:anchorId="789A9C11" wp14:editId="36956626">
-            <wp:extent cx="5037826" cy="1039551"/>
-            <wp:effectExtent l="0" t="0" r="0" b="8255"/>
-            <wp:docPr id="17" name="图片 17"/>
+          <wp:inline distT="0" distB="0" distL="0" distR="0" wp14:anchorId="7F1A4C9B" wp14:editId="5D065954">
+            <wp:extent cx="5685669" cy="1119226"/>
+            <wp:effectExtent l="0" t="0" r="0" b="5080"/>
+            <wp:docPr id="22" name="图片 22"/>
             <wp:cNvGraphicFramePr>
               <a:graphicFrameLocks xmlns:a="http://schemas.openxmlformats.org/drawingml/2006/main" noChangeAspect="1"/>
             </wp:cNvGraphicFramePr>
@@ -15740,7 +15725,7 @@
                   <pic:spPr>
                     <a:xfrm>
                       <a:off x="0" y="0"/>
-                      <a:ext cx="5052874" cy="1042656"/>
+                      <a:ext cx="5724050" cy="1126781"/>
                     </a:xfrm>
                     <a:prstGeom prst="rect">
                       <a:avLst/>
@@ -15836,7 +15821,7 @@
         <w:t>MapCreaterFactory</w:t>
       </w:r>
     </w:p>
-    <w:bookmarkEnd w:id="35"/>
+    <w:bookmarkEnd w:id="36"/>
     <w:p>
       <w:pPr>
         <w:ind w:firstLineChars="0"/>
@@ -15847,7 +15832,7 @@
         <w:pStyle w:val="1"/>
         <w:spacing w:before="240" w:after="120"/>
       </w:pPr>
-      <w:bookmarkStart w:id="36" w:name="header-n926"/>
+      <w:bookmarkStart w:id="37" w:name="header-n926"/>
       <w:r>
         <w:t>WorldCreaterStudio_Core模块功能</w:t>
       </w:r>
@@ -15861,7 +15846,7 @@
       <w:r>
         <w:t>细则</w:t>
       </w:r>
-      <w:bookmarkEnd w:id="36"/>
+      <w:bookmarkEnd w:id="37"/>
     </w:p>
     <w:p>
       <w:pPr>
@@ -15875,14 +15860,14 @@
           <w:lang w:eastAsia="zh-CN"/>
         </w:rPr>
       </w:pPr>
-      <w:bookmarkStart w:id="37" w:name="header-n927"/>
+      <w:bookmarkStart w:id="38" w:name="header-n927"/>
       <w:r>
         <w:rPr>
           <w:lang w:eastAsia="zh-CN"/>
         </w:rPr>
         <w:t>子命名空间或逻辑文件夹功能描述</w:t>
       </w:r>
-      <w:bookmarkEnd w:id="37"/>
+      <w:bookmarkEnd w:id="38"/>
     </w:p>
     <w:p>
       <w:pPr>
@@ -16138,7 +16123,7 @@
         <w:pStyle w:val="21"/>
         <w:spacing w:before="120" w:after="120"/>
       </w:pPr>
-      <w:bookmarkStart w:id="38" w:name="header-n948"/>
+      <w:bookmarkStart w:id="39" w:name="header-n948"/>
       <w:r>
         <w:rPr>
           <w:rStyle w:val="ac"/>
@@ -16154,7 +16139,7 @@
       <w:r>
         <w:t>IWorkLogicNodeAble</w:t>
       </w:r>
-      <w:bookmarkEnd w:id="38"/>
+      <w:bookmarkEnd w:id="39"/>
     </w:p>
     <w:p>
       <w:pPr>
@@ -21363,7 +21348,6 @@
         </w:numPr>
         <w:spacing w:before="96" w:after="96"/>
         <w:rPr>
-          <w:rFonts w:hint="eastAsia"/>
           <w:lang w:eastAsia="zh-CN"/>
         </w:rPr>
       </w:pPr>
@@ -21464,7 +21448,6 @@
         <w:pStyle w:val="a1"/>
         <w:ind w:firstLine="480"/>
         <w:rPr>
-          <w:rFonts w:hint="eastAsia"/>
           <w:lang w:eastAsia="zh-CN"/>
         </w:rPr>
       </w:pPr>
@@ -21535,7 +21518,6 @@
         <w:pStyle w:val="a1"/>
         <w:ind w:firstLine="480"/>
         <w:rPr>
-          <w:rFonts w:hint="eastAsia"/>
           <w:lang w:eastAsia="zh-CN"/>
         </w:rPr>
       </w:pPr>
@@ -21552,7 +21534,6 @@
         <w:pStyle w:val="a1"/>
         <w:ind w:firstLine="480"/>
         <w:rPr>
-          <w:rFonts w:hint="eastAsia"/>
           <w:lang w:eastAsia="zh-CN"/>
         </w:rPr>
       </w:pPr>
@@ -21623,7 +21604,6 @@
         <w:pStyle w:val="a1"/>
         <w:ind w:firstLine="480"/>
         <w:rPr>
-          <w:rFonts w:hint="eastAsia"/>
           <w:lang w:eastAsia="zh-CN"/>
         </w:rPr>
       </w:pPr>
@@ -21724,7 +21704,6 @@
         <w:pStyle w:val="a1"/>
         <w:ind w:firstLine="480"/>
         <w:rPr>
-          <w:rFonts w:hint="eastAsia"/>
           <w:lang w:eastAsia="zh-CN"/>
         </w:rPr>
       </w:pPr>
@@ -21742,7 +21721,6 @@
         <w:pStyle w:val="41"/>
         <w:spacing w:before="96" w:after="96"/>
         <w:rPr>
-          <w:rFonts w:hint="eastAsia"/>
           <w:lang w:eastAsia="zh-CN"/>
         </w:rPr>
       </w:pPr>
@@ -21868,7 +21846,6 @@
       <w:pPr>
         <w:ind w:firstLine="480"/>
         <w:rPr>
-          <w:rFonts w:hint="eastAsia"/>
           <w:lang w:eastAsia="zh-CN"/>
         </w:rPr>
       </w:pPr>
@@ -21956,7 +21933,6 @@
         <w:pStyle w:val="41"/>
         <w:spacing w:before="96" w:after="96"/>
         <w:rPr>
-          <w:rFonts w:hint="eastAsia"/>
           <w:lang w:eastAsia="zh-CN"/>
         </w:rPr>
       </w:pPr>
@@ -22032,7 +22008,6 @@
         <w:pStyle w:val="a1"/>
         <w:ind w:firstLine="480"/>
         <w:rPr>
-          <w:rFonts w:hint="eastAsia"/>
           <w:lang w:eastAsia="zh-CN"/>
         </w:rPr>
       </w:pPr>
@@ -22048,7 +22023,6 @@
       <w:pPr>
         <w:ind w:firstLine="480"/>
         <w:rPr>
-          <w:rFonts w:hint="eastAsia"/>
           <w:lang w:eastAsia="zh-CN"/>
         </w:rPr>
       </w:pPr>
@@ -22147,7 +22121,6 @@
         <w:pStyle w:val="a1"/>
         <w:ind w:firstLine="480"/>
         <w:rPr>
-          <w:rFonts w:hint="eastAsia"/>
           <w:lang w:eastAsia="zh-CN"/>
         </w:rPr>
       </w:pPr>
@@ -22211,7 +22184,6 @@
       <w:pPr>
         <w:ind w:firstLine="480"/>
         <w:rPr>
-          <w:rFonts w:hint="eastAsia"/>
           <w:lang w:eastAsia="zh-CN"/>
         </w:rPr>
       </w:pPr>
@@ -22373,8 +22345,6 @@
           <w:lang w:eastAsia="zh-CN"/>
         </w:rPr>
       </w:pPr>
-      <w:bookmarkStart w:id="39" w:name="_GoBack"/>
-      <w:bookmarkEnd w:id="39"/>
     </w:p>
     <w:p>
       <w:pPr>
@@ -22416,7 +22386,6 @@
       <w:pPr>
         <w:ind w:firstLine="480"/>
         <w:rPr>
-          <w:rFonts w:hint="eastAsia"/>
           <w:lang w:eastAsia="zh-CN"/>
         </w:rPr>
       </w:pPr>
@@ -22531,7 +22500,6 @@
       <w:pPr>
         <w:ind w:firstLine="480"/>
         <w:rPr>
-          <w:rFonts w:hint="eastAsia"/>
           <w:lang w:eastAsia="zh-CN"/>
         </w:rPr>
       </w:pPr>
@@ -22572,7 +22540,6 @@
       <w:pPr>
         <w:ind w:firstLine="480"/>
         <w:rPr>
-          <w:rFonts w:hint="eastAsia"/>
           <w:lang w:eastAsia="zh-CN"/>
         </w:rPr>
       </w:pPr>
@@ -22618,7 +22585,6 @@
       <w:pPr>
         <w:ind w:firstLine="480"/>
         <w:rPr>
-          <w:rFonts w:hint="eastAsia"/>
           <w:lang w:eastAsia="zh-CN"/>
         </w:rPr>
       </w:pPr>
@@ -22685,7 +22651,6 @@
       <w:pPr>
         <w:ind w:firstLine="480"/>
         <w:rPr>
-          <w:rFonts w:hint="eastAsia"/>
           <w:lang w:eastAsia="zh-CN"/>
         </w:rPr>
       </w:pPr>
@@ -22717,7 +22682,6 @@
       <w:pPr>
         <w:ind w:firstLine="480"/>
         <w:rPr>
-          <w:rFonts w:hint="eastAsia"/>
           <w:lang w:eastAsia="zh-CN"/>
         </w:rPr>
       </w:pPr>
@@ -23097,7 +23061,7 @@
   <w:abstractNum w:abstractNumId="10" w15:restartNumberingAfterBreak="0">
     <w:nsid w:val="26011B65"/>
     <w:multiLevelType w:val="hybridMultilevel"/>
-    <w:tmpl w:val="CF7088B0"/>
+    <w:tmpl w:val="3FAC194E"/>
     <w:lvl w:ilvl="0" w:tplc="7BB0AC86">
       <w:start w:val="1"/>
       <w:numFmt w:val="lowerLetter"/>
@@ -23793,6 +23757,15 @@
     </w:lvlOverride>
   </w:num>
   <w:num w:numId="41">
+    <w:abstractNumId w:val="10"/>
+  </w:num>
+  <w:num w:numId="42">
+    <w:abstractNumId w:val="10"/>
+    <w:lvlOverride w:ilvl="0">
+      <w:startOverride w:val="1"/>
+    </w:lvlOverride>
+  </w:num>
+  <w:num w:numId="43">
     <w:abstractNumId w:val="10"/>
     <w:lvlOverride w:ilvl="0">
       <w:startOverride w:val="1"/>
@@ -24234,7 +24207,7 @@
         <w:numId w:val="39"/>
       </w:numPr>
       <w:spacing w:beforeLines="50" w:before="50" w:afterLines="50" w:after="50"/>
-      <w:ind w:firstLineChars="0"/>
+      <w:ind w:firstLineChars="0" w:firstLine="0"/>
       <w:outlineLvl w:val="1"/>
     </w:pPr>
     <w:rPr>
@@ -24257,7 +24230,7 @@
       <w:keepNext/>
       <w:keepLines/>
       <w:numPr>
-        <w:numId w:val="20"/>
+        <w:numId w:val="41"/>
       </w:numPr>
       <w:spacing w:beforeLines="40" w:before="40" w:afterLines="40" w:after="40"/>
       <w:ind w:firstLineChars="0"/>
@@ -26595,7 +26568,7 @@
 </file>
 
 <file path=customXml/itemProps1.xml><?xml version="1.0" encoding="utf-8"?>
-<ds:datastoreItem xmlns:ds="http://schemas.openxmlformats.org/officeDocument/2006/customXml" ds:itemID="{60659DD7-7E67-4FBA-8E2F-FF99AC073726}">
+<ds:datastoreItem xmlns:ds="http://schemas.openxmlformats.org/officeDocument/2006/customXml" ds:itemID="{4819D77A-4902-4CFB-8FF8-7171BF0D8CF4}">
   <ds:schemaRefs>
     <ds:schemaRef ds:uri="http://schemas.openxmlformats.org/officeDocument/2006/bibliography"/>
   </ds:schemaRefs>

</xml_diff>